<commit_message>
Looking into Modules and functions Friday
We both worked on finalisations on the IPO table( financial returns of the business)

Co-Authored-By: Nokutenda Ray Katananga <83214655+Day-ga@users.noreply.github.com>
</commit_message>
<xml_diff>
--- a/ipoCombined.docx
+++ b/ipoCombined.docx
@@ -5,29 +5,34 @@
     <w:p>
       <w:pPr>
         <w:rPr>
-          <w:lang w:val="en-GB"/>
-        </w:rPr>
-      </w:pPr>
-      <w:r>
-        <w:rPr>
+          <w:color w:val="000000" w:themeColor="text1"/>
+          <w:lang w:val="en-GB"/>
+        </w:rPr>
+      </w:pPr>
+      <w:r>
+        <w:rPr>
+          <w:color w:val="000000" w:themeColor="text1"/>
           <w:lang w:val="en-GB"/>
         </w:rPr>
         <w:t xml:space="preserve">Creating Value for business in terms of </w:t>
       </w:r>
       <w:r>
         <w:rPr>
+          <w:color w:val="000000" w:themeColor="text1"/>
           <w:lang w:val="en-GB"/>
         </w:rPr>
         <w:t xml:space="preserve">financial </w:t>
       </w:r>
       <w:r>
         <w:rPr>
+          <w:color w:val="000000" w:themeColor="text1"/>
           <w:lang w:val="en-GB"/>
         </w:rPr>
         <w:t>returns</w:t>
       </w:r>
       <w:r>
         <w:rPr>
+          <w:color w:val="000000" w:themeColor="text1"/>
           <w:lang w:val="en-GB"/>
         </w:rPr>
         <w:t xml:space="preserve"> of business</w:t>
@@ -40,29 +45,34 @@
         <w:tblLook w:val="04A0" w:firstRow="1" w:lastRow="0" w:firstColumn="1" w:lastColumn="0" w:noHBand="0" w:noVBand="1"/>
       </w:tblPr>
       <w:tblGrid>
-        <w:gridCol w:w="4314"/>
-        <w:gridCol w:w="2556"/>
-        <w:gridCol w:w="2146"/>
+        <w:gridCol w:w="4364"/>
+        <w:gridCol w:w="2381"/>
+        <w:gridCol w:w="7"/>
+        <w:gridCol w:w="2264"/>
       </w:tblGrid>
       <w:tr>
         <w:tc>
           <w:tcPr>
-            <w:tcW w:w="4314" w:type="dxa"/>
+            <w:tcW w:w="4364" w:type="dxa"/>
           </w:tcPr>
           <w:p>
             <w:pPr>
-              <w:jc w:val="center"/>
-              <w:rPr>
+              <w:spacing w:after="160" w:line="259" w:lineRule="auto"/>
+              <w:rPr>
+                <w:rFonts w:ascii="Arial" w:eastAsiaTheme="minorEastAsia" w:hAnsi="Arial" w:cs="Arial"/>
                 <w:b/>
                 <w:bCs/>
-                <w:lang w:val="en-GB"/>
+                <w:color w:val="000000" w:themeColor="text1"/>
+                <w:lang w:val="en-GB" w:eastAsia="ja-JP"/>
               </w:rPr>
             </w:pPr>
             <w:r>
               <w:rPr>
+                <w:rFonts w:ascii="Arial" w:eastAsiaTheme="minorEastAsia" w:hAnsi="Arial" w:cs="Arial"/>
                 <w:b/>
                 <w:bCs/>
-                <w:lang w:val="en-GB"/>
+                <w:color w:val="000000" w:themeColor="text1"/>
+                <w:lang w:val="en-GB" w:eastAsia="ja-JP"/>
               </w:rPr>
               <w:t>Input</w:t>
             </w:r>
@@ -70,22 +80,26 @@
         </w:tc>
         <w:tc>
           <w:tcPr>
-            <w:tcW w:w="2556" w:type="dxa"/>
+            <w:tcW w:w="2381" w:type="dxa"/>
           </w:tcPr>
           <w:p>
             <w:pPr>
-              <w:jc w:val="center"/>
-              <w:rPr>
+              <w:spacing w:after="160" w:line="259" w:lineRule="auto"/>
+              <w:rPr>
+                <w:rFonts w:ascii="Arial" w:eastAsiaTheme="minorEastAsia" w:hAnsi="Arial" w:cs="Arial"/>
                 <w:b/>
                 <w:bCs/>
-                <w:lang w:val="en-GB"/>
+                <w:color w:val="000000" w:themeColor="text1"/>
+                <w:lang w:val="en-GB" w:eastAsia="ja-JP"/>
               </w:rPr>
             </w:pPr>
             <w:r>
               <w:rPr>
+                <w:rFonts w:ascii="Arial" w:eastAsiaTheme="minorEastAsia" w:hAnsi="Arial" w:cs="Arial"/>
                 <w:b/>
                 <w:bCs/>
-                <w:lang w:val="en-GB"/>
+                <w:color w:val="000000" w:themeColor="text1"/>
+                <w:lang w:val="en-GB" w:eastAsia="ja-JP"/>
               </w:rPr>
               <w:t>Processing</w:t>
             </w:r>
@@ -93,22 +107,27 @@
         </w:tc>
         <w:tc>
           <w:tcPr>
-            <w:tcW w:w="2146" w:type="dxa"/>
+            <w:tcW w:w="2271" w:type="dxa"/>
+            <w:gridSpan w:val="2"/>
           </w:tcPr>
           <w:p>
             <w:pPr>
-              <w:jc w:val="center"/>
-              <w:rPr>
+              <w:spacing w:after="160" w:line="259" w:lineRule="auto"/>
+              <w:rPr>
+                <w:rFonts w:ascii="Arial" w:eastAsiaTheme="minorEastAsia" w:hAnsi="Arial" w:cs="Arial"/>
                 <w:b/>
                 <w:bCs/>
-                <w:lang w:val="en-GB"/>
+                <w:color w:val="000000" w:themeColor="text1"/>
+                <w:lang w:val="en-GB" w:eastAsia="ja-JP"/>
               </w:rPr>
             </w:pPr>
             <w:r>
               <w:rPr>
+                <w:rFonts w:ascii="Arial" w:eastAsiaTheme="minorEastAsia" w:hAnsi="Arial" w:cs="Arial"/>
                 <w:b/>
                 <w:bCs/>
-                <w:lang w:val="en-GB"/>
+                <w:color w:val="000000" w:themeColor="text1"/>
+                <w:lang w:val="en-GB" w:eastAsia="ja-JP"/>
               </w:rPr>
               <w:t>Output</w:t>
             </w:r>
@@ -118,148 +137,60 @@
       <w:tr>
         <w:tc>
           <w:tcPr>
-            <w:tcW w:w="4314" w:type="dxa"/>
+            <w:tcW w:w="4364" w:type="dxa"/>
           </w:tcPr>
           <w:p>
             <w:pPr>
-              <w:rPr>
-                <w:lang w:val="en-GB"/>
+              <w:spacing w:after="160" w:line="259" w:lineRule="auto"/>
+              <w:rPr>
+                <w:rFonts w:ascii="Arial" w:eastAsiaTheme="minorEastAsia" w:hAnsi="Arial" w:cs="Arial"/>
+                <w:color w:val="000000" w:themeColor="text1"/>
+                <w:lang w:val="en-GB" w:eastAsia="ja-JP"/>
               </w:rPr>
             </w:pPr>
-            <w:r>
-              <w:rPr>
-                <w:lang w:val="en-GB"/>
+            <w:bookmarkStart w:id="0" w:name="_Hlk71134946"/>
+            <w:r>
+              <w:rPr>
+                <w:rFonts w:ascii="Arial" w:eastAsiaTheme="minorEastAsia" w:hAnsi="Arial" w:cs="Arial"/>
+                <w:color w:val="000000" w:themeColor="text1"/>
+                <w:lang w:val="en-GB" w:eastAsia="ja-JP"/>
               </w:rPr>
               <w:t>Investment</w:t>
             </w:r>
           </w:p>
           <w:p>
             <w:pPr>
-              <w:rPr>
-                <w:lang w:val="en-GB"/>
+              <w:spacing w:after="160" w:line="259" w:lineRule="auto"/>
+              <w:rPr>
+                <w:rFonts w:ascii="Arial" w:eastAsiaTheme="minorEastAsia" w:hAnsi="Arial" w:cs="Arial"/>
+                <w:color w:val="000000" w:themeColor="text1"/>
+                <w:lang w:val="en-GB" w:eastAsia="ja-JP"/>
               </w:rPr>
             </w:pPr>
             <w:r>
               <w:rPr>
-                <w:lang w:val="en-GB"/>
+                <w:rFonts w:ascii="Arial" w:eastAsiaTheme="minorEastAsia" w:hAnsi="Arial" w:cs="Arial"/>
+                <w:color w:val="000000" w:themeColor="text1"/>
+                <w:lang w:val="en-GB" w:eastAsia="ja-JP"/>
               </w:rPr>
               <w:t>interest Rate</w:t>
             </w:r>
           </w:p>
           <w:p>
             <w:pPr>
-              <w:rPr>
-                <w:lang w:val="en-GB"/>
+              <w:spacing w:after="160" w:line="259" w:lineRule="auto"/>
+              <w:rPr>
+                <w:rFonts w:ascii="Arial" w:eastAsiaTheme="minorEastAsia" w:hAnsi="Arial" w:cs="Arial"/>
+                <w:color w:val="000000" w:themeColor="text1"/>
+                <w:lang w:val="en-GB" w:eastAsia="ja-JP"/>
               </w:rPr>
             </w:pPr>
-            <w:r>
-              <w:rPr>
-                <w:lang w:val="en-GB"/>
-              </w:rPr>
-              <w:t>nrOfYears</w:t>
-            </w:r>
-          </w:p>
-        </w:tc>
-        <w:tc>
-          <w:tcPr>
-            <w:tcW w:w="2556" w:type="dxa"/>
-          </w:tcPr>
-          <w:p>
-            <w:pPr>
-              <w:rPr>
-                <w:lang w:val="en-GB"/>
-              </w:rPr>
-            </w:pPr>
-            <w:r>
-              <w:rPr>
-                <w:lang w:val="en-GB"/>
-              </w:rPr>
-              <w:t>returnsO</w:t>
-            </w:r>
-            <w:r>
-              <w:rPr>
-                <w:lang w:val="en-GB"/>
-              </w:rPr>
-              <w:t>n</w:t>
-            </w:r>
-            <w:r>
-              <w:rPr>
-                <w:lang w:val="en-GB"/>
-              </w:rPr>
-              <w:t xml:space="preserve">Investments = </w:t>
-            </w:r>
-            <w:bookmarkStart w:id="0" w:name="_Hlk70979023"/>
-            <w:r>
-              <w:rPr>
-                <w:lang w:val="en-GB"/>
-              </w:rPr>
-              <w:t>investment x</w:t>
-            </w:r>
-            <w:r>
-              <w:rPr>
-                <w:lang w:val="en-GB"/>
-              </w:rPr>
-              <w:t xml:space="preserve"> interestRate x nrOfYears</w:t>
-            </w:r>
-            <w:bookmarkEnd w:id="0"/>
-          </w:p>
-          <w:p>
-            <w:pPr>
-              <w:rPr>
-                <w:lang w:val="en-GB"/>
-              </w:rPr>
-            </w:pPr>
-          </w:p>
-          <w:p>
-            <w:pPr>
-              <w:rPr>
-                <w:lang w:val="en-GB"/>
-              </w:rPr>
-            </w:pPr>
-            <w:r>
-              <w:rPr>
-                <w:lang w:val="en-GB"/>
-              </w:rPr>
-              <w:t>or</w:t>
-            </w:r>
-          </w:p>
-          <w:p>
-            <w:pPr>
-              <w:rPr>
-                <w:lang w:val="en-GB"/>
-              </w:rPr>
-            </w:pPr>
-          </w:p>
-          <w:p>
-            <w:pPr>
-              <w:rPr>
-                <w:lang w:val="en-GB"/>
-              </w:rPr>
-            </w:pPr>
-            <w:proofErr w:type="gramStart"/>
-            <w:r>
-              <w:rPr>
-                <w:lang w:val="en-GB"/>
-              </w:rPr>
-              <w:t>investment(</w:t>
-            </w:r>
-            <w:proofErr w:type="gramEnd"/>
-            <w:r>
-              <w:rPr>
-                <w:lang w:val="en-GB"/>
-              </w:rPr>
-              <w:t>1 + interestRate)</w:t>
-            </w:r>
-            <w:r>
-              <w:rPr>
-                <w:lang w:val="en-GB"/>
-              </w:rPr>
-              <w:t xml:space="preserve"> to the power of the </w:t>
-            </w:r>
             <w:proofErr w:type="spellStart"/>
             <w:r>
               <w:rPr>
-                <w:lang w:val="en-GB"/>
+                <w:rFonts w:ascii="Arial" w:eastAsiaTheme="minorEastAsia" w:hAnsi="Arial" w:cs="Arial"/>
+                <w:color w:val="000000" w:themeColor="text1"/>
+                <w:lang w:val="en-GB" w:eastAsia="ja-JP"/>
               </w:rPr>
               <w:t>nrOfYears</w:t>
             </w:r>
@@ -268,578 +199,446 @@
         </w:tc>
         <w:tc>
           <w:tcPr>
-            <w:tcW w:w="2146" w:type="dxa"/>
+            <w:tcW w:w="2381" w:type="dxa"/>
           </w:tcPr>
           <w:p>
             <w:pPr>
               <w:rPr>
-                <w:lang w:val="en-GB"/>
+                <w:rFonts w:ascii="Arial" w:eastAsiaTheme="minorEastAsia" w:hAnsi="Arial" w:cs="Arial"/>
+                <w:color w:val="000000" w:themeColor="text1"/>
+                <w:lang w:val="en-GB" w:eastAsia="ja-JP"/>
               </w:rPr>
             </w:pPr>
-            <w:r>
-              <w:rPr>
-                <w:lang w:val="en-GB"/>
-              </w:rPr>
-              <w:t>returnsOnInvestment</w:t>
+            <w:proofErr w:type="spellStart"/>
+            <w:r>
+              <w:rPr>
+                <w:rFonts w:ascii="Arial" w:eastAsiaTheme="minorEastAsia" w:hAnsi="Arial" w:cs="Arial"/>
+                <w:color w:val="000000" w:themeColor="text1"/>
+                <w:lang w:val="en-GB" w:eastAsia="ja-JP"/>
+              </w:rPr>
+              <w:t>Promp</w:t>
+            </w:r>
+            <w:proofErr w:type="spellEnd"/>
+            <w:r>
+              <w:rPr>
+                <w:rFonts w:ascii="Arial" w:eastAsiaTheme="minorEastAsia" w:hAnsi="Arial" w:cs="Arial"/>
+                <w:color w:val="000000" w:themeColor="text1"/>
+                <w:lang w:val="en-GB" w:eastAsia="ja-JP"/>
+              </w:rPr>
+              <w:t xml:space="preserve"> investment</w:t>
             </w:r>
           </w:p>
-        </w:tc>
-      </w:tr>
-      <w:tr>
-        <w:trPr>
-          <w:trHeight w:val="956"/>
-        </w:trPr>
-        <w:tc>
-          <w:tcPr>
-            <w:tcW w:w="4314" w:type="dxa"/>
-          </w:tcPr>
           <w:p>
             <w:pPr>
               <w:rPr>
-                <w:lang w:val="en-GB"/>
+                <w:rFonts w:ascii="Arial" w:eastAsiaTheme="minorEastAsia" w:hAnsi="Arial" w:cs="Arial"/>
+                <w:color w:val="000000" w:themeColor="text1"/>
+                <w:lang w:val="en-GB" w:eastAsia="ja-JP"/>
               </w:rPr>
             </w:pPr>
+            <w:r>
+              <w:rPr>
+                <w:rFonts w:ascii="Arial" w:eastAsiaTheme="minorEastAsia" w:hAnsi="Arial" w:cs="Arial"/>
+                <w:color w:val="000000" w:themeColor="text1"/>
+                <w:lang w:val="en-GB" w:eastAsia="ja-JP"/>
+              </w:rPr>
+              <w:t xml:space="preserve">Get </w:t>
+            </w:r>
+            <w:proofErr w:type="gramStart"/>
+            <w:r>
+              <w:rPr>
+                <w:rFonts w:ascii="Arial" w:eastAsiaTheme="minorEastAsia" w:hAnsi="Arial" w:cs="Arial"/>
+                <w:color w:val="000000" w:themeColor="text1"/>
+                <w:lang w:val="en-GB" w:eastAsia="ja-JP"/>
+              </w:rPr>
+              <w:t>investment</w:t>
+            </w:r>
+            <w:proofErr w:type="gramEnd"/>
+          </w:p>
+          <w:p>
+            <w:pPr>
+              <w:rPr>
+                <w:rFonts w:ascii="Arial" w:eastAsiaTheme="minorEastAsia" w:hAnsi="Arial" w:cs="Arial"/>
+                <w:color w:val="000000" w:themeColor="text1"/>
+                <w:lang w:val="en-GB" w:eastAsia="ja-JP"/>
+              </w:rPr>
+            </w:pPr>
+          </w:p>
+          <w:p>
+            <w:pPr>
+              <w:rPr>
+                <w:rFonts w:ascii="Arial" w:eastAsiaTheme="minorEastAsia" w:hAnsi="Arial" w:cs="Arial"/>
+                <w:color w:val="000000" w:themeColor="text1"/>
+                <w:lang w:val="en-GB" w:eastAsia="ja-JP"/>
+              </w:rPr>
+            </w:pPr>
+            <w:r>
+              <w:rPr>
+                <w:rFonts w:ascii="Arial" w:eastAsiaTheme="minorEastAsia" w:hAnsi="Arial" w:cs="Arial"/>
+                <w:color w:val="000000" w:themeColor="text1"/>
+                <w:lang w:val="en-GB" w:eastAsia="ja-JP"/>
+              </w:rPr>
+              <w:t xml:space="preserve">Prompt </w:t>
+            </w:r>
             <w:proofErr w:type="spellStart"/>
             <w:r>
               <w:rPr>
-                <w:lang w:val="en-GB"/>
-              </w:rPr>
-              <w:t>itemSellingPrice</w:t>
+                <w:rFonts w:ascii="Arial" w:eastAsiaTheme="minorEastAsia" w:hAnsi="Arial" w:cs="Arial"/>
+                <w:color w:val="000000" w:themeColor="text1"/>
+                <w:lang w:val="en-GB" w:eastAsia="ja-JP"/>
+              </w:rPr>
+              <w:t>InterestRate</w:t>
             </w:r>
             <w:proofErr w:type="spellEnd"/>
           </w:p>
           <w:p>
             <w:pPr>
               <w:rPr>
-                <w:lang w:val="en-GB"/>
+                <w:rFonts w:ascii="Arial" w:eastAsiaTheme="minorEastAsia" w:hAnsi="Arial" w:cs="Arial"/>
+                <w:color w:val="000000" w:themeColor="text1"/>
+                <w:lang w:val="en-GB" w:eastAsia="ja-JP"/>
               </w:rPr>
             </w:pPr>
+            <w:r>
+              <w:rPr>
+                <w:rFonts w:ascii="Arial" w:eastAsiaTheme="minorEastAsia" w:hAnsi="Arial" w:cs="Arial"/>
+                <w:color w:val="000000" w:themeColor="text1"/>
+                <w:lang w:val="en-GB" w:eastAsia="ja-JP"/>
+              </w:rPr>
+              <w:t xml:space="preserve">Get </w:t>
+            </w:r>
             <w:proofErr w:type="spellStart"/>
-            <w:r>
-              <w:rPr>
-                <w:lang w:val="en-GB"/>
-              </w:rPr>
-              <w:t>quantityOfItemSold</w:t>
+            <w:proofErr w:type="gramStart"/>
+            <w:r>
+              <w:rPr>
+                <w:rFonts w:ascii="Arial" w:eastAsiaTheme="minorEastAsia" w:hAnsi="Arial" w:cs="Arial"/>
+                <w:color w:val="000000" w:themeColor="text1"/>
+                <w:lang w:val="en-GB" w:eastAsia="ja-JP"/>
+              </w:rPr>
+              <w:t>interestRate</w:t>
+            </w:r>
+            <w:proofErr w:type="spellEnd"/>
+            <w:proofErr w:type="gramEnd"/>
+          </w:p>
+          <w:p>
+            <w:pPr>
+              <w:rPr>
+                <w:rFonts w:ascii="Arial" w:eastAsiaTheme="minorEastAsia" w:hAnsi="Arial" w:cs="Arial"/>
+                <w:color w:val="000000" w:themeColor="text1"/>
+                <w:lang w:val="en-GB" w:eastAsia="ja-JP"/>
+              </w:rPr>
+            </w:pPr>
+          </w:p>
+          <w:p>
+            <w:pPr>
+              <w:rPr>
+                <w:rFonts w:ascii="Arial" w:eastAsiaTheme="minorEastAsia" w:hAnsi="Arial" w:cs="Arial"/>
+                <w:color w:val="000000" w:themeColor="text1"/>
+                <w:lang w:val="en-GB" w:eastAsia="ja-JP"/>
+              </w:rPr>
+            </w:pPr>
+            <w:r>
+              <w:rPr>
+                <w:rFonts w:ascii="Arial" w:eastAsiaTheme="minorEastAsia" w:hAnsi="Arial" w:cs="Arial"/>
+                <w:color w:val="000000" w:themeColor="text1"/>
+                <w:lang w:val="en-GB" w:eastAsia="ja-JP"/>
+              </w:rPr>
+              <w:t xml:space="preserve">Prompt </w:t>
+            </w:r>
+            <w:proofErr w:type="spellStart"/>
+            <w:r>
+              <w:rPr>
+                <w:rFonts w:ascii="Arial" w:eastAsiaTheme="minorEastAsia" w:hAnsi="Arial" w:cs="Arial"/>
+                <w:color w:val="000000" w:themeColor="text1"/>
+                <w:lang w:val="en-GB" w:eastAsia="ja-JP"/>
+              </w:rPr>
+              <w:t>nrOfYears</w:t>
             </w:r>
             <w:proofErr w:type="spellEnd"/>
           </w:p>
           <w:p>
             <w:pPr>
               <w:rPr>
-                <w:lang w:val="en-GB"/>
+                <w:rFonts w:ascii="Arial" w:eastAsiaTheme="minorEastAsia" w:hAnsi="Arial" w:cs="Arial"/>
+                <w:color w:val="000000" w:themeColor="text1"/>
+                <w:lang w:val="en-GB" w:eastAsia="ja-JP"/>
+              </w:rPr>
+            </w:pPr>
+            <w:r>
+              <w:rPr>
+                <w:rFonts w:ascii="Arial" w:eastAsiaTheme="minorEastAsia" w:hAnsi="Arial" w:cs="Arial"/>
+                <w:color w:val="000000" w:themeColor="text1"/>
+                <w:lang w:val="en-GB" w:eastAsia="ja-JP"/>
+              </w:rPr>
+              <w:t xml:space="preserve">Get </w:t>
+            </w:r>
+            <w:proofErr w:type="spellStart"/>
+            <w:proofErr w:type="gramStart"/>
+            <w:r>
+              <w:rPr>
+                <w:rFonts w:ascii="Arial" w:eastAsiaTheme="minorEastAsia" w:hAnsi="Arial" w:cs="Arial"/>
+                <w:color w:val="000000" w:themeColor="text1"/>
+                <w:lang w:val="en-GB" w:eastAsia="ja-JP"/>
+              </w:rPr>
+              <w:t>nrOfYears</w:t>
+            </w:r>
+            <w:proofErr w:type="spellEnd"/>
+            <w:proofErr w:type="gramEnd"/>
+          </w:p>
+          <w:p>
+            <w:pPr>
+              <w:rPr>
+                <w:rFonts w:ascii="Arial" w:eastAsiaTheme="minorEastAsia" w:hAnsi="Arial" w:cs="Arial"/>
+                <w:color w:val="000000" w:themeColor="text1"/>
+                <w:lang w:val="en-GB" w:eastAsia="ja-JP"/>
+              </w:rPr>
+            </w:pPr>
+          </w:p>
+          <w:p>
+            <w:pPr>
+              <w:rPr>
+                <w:rFonts w:ascii="Arial" w:eastAsiaTheme="minorEastAsia" w:hAnsi="Arial" w:cs="Arial"/>
+                <w:color w:val="000000" w:themeColor="text1"/>
+                <w:lang w:val="en-GB" w:eastAsia="ja-JP"/>
+              </w:rPr>
+            </w:pPr>
+            <w:r>
+              <w:rPr>
+                <w:rFonts w:ascii="Arial" w:eastAsiaTheme="minorEastAsia" w:hAnsi="Arial" w:cs="Arial"/>
+                <w:color w:val="000000" w:themeColor="text1"/>
+                <w:lang w:val="en-GB" w:eastAsia="ja-JP"/>
+              </w:rPr>
+              <w:t xml:space="preserve">Calculate </w:t>
+            </w:r>
+            <w:proofErr w:type="spellStart"/>
+            <w:proofErr w:type="gramStart"/>
+            <w:r>
+              <w:rPr>
+                <w:rFonts w:ascii="Arial" w:eastAsiaTheme="minorEastAsia" w:hAnsi="Arial" w:cs="Arial"/>
+                <w:color w:val="000000" w:themeColor="text1"/>
+                <w:lang w:val="en-GB" w:eastAsia="ja-JP"/>
+              </w:rPr>
+              <w:t>returnsOnInvestments</w:t>
+            </w:r>
+            <w:proofErr w:type="spellEnd"/>
+            <w:proofErr w:type="gramEnd"/>
+            <w:r>
+              <w:rPr>
+                <w:rFonts w:ascii="Arial" w:eastAsiaTheme="minorEastAsia" w:hAnsi="Arial" w:cs="Arial"/>
+                <w:color w:val="000000" w:themeColor="text1"/>
+                <w:lang w:val="en-GB" w:eastAsia="ja-JP"/>
+              </w:rPr>
+              <w:t xml:space="preserve"> </w:t>
+            </w:r>
+          </w:p>
+          <w:p>
+            <w:pPr>
+              <w:spacing w:after="160" w:line="259" w:lineRule="auto"/>
+              <w:rPr>
+                <w:rFonts w:ascii="Arial" w:eastAsiaTheme="minorEastAsia" w:hAnsi="Arial" w:cs="Arial"/>
+                <w:color w:val="000000" w:themeColor="text1"/>
+                <w:lang w:val="en-GB" w:eastAsia="ja-JP"/>
               </w:rPr>
             </w:pPr>
           </w:p>
         </w:tc>
         <w:tc>
           <w:tcPr>
-            <w:tcW w:w="2556" w:type="dxa"/>
+            <w:tcW w:w="2271" w:type="dxa"/>
+            <w:gridSpan w:val="2"/>
           </w:tcPr>
           <w:p>
             <w:pPr>
-              <w:rPr>
-                <w:lang w:val="en-GB"/>
+              <w:spacing w:after="160" w:line="259" w:lineRule="auto"/>
+              <w:rPr>
+                <w:rFonts w:ascii="Arial" w:eastAsiaTheme="minorEastAsia" w:hAnsi="Arial" w:cs="Arial"/>
+                <w:color w:val="000000" w:themeColor="text1"/>
+                <w:lang w:val="en-GB" w:eastAsia="ja-JP"/>
               </w:rPr>
             </w:pPr>
-            <w:r>
-              <w:rPr>
-                <w:lang w:val="en-GB"/>
-              </w:rPr>
-              <w:t>revenue= itemSellingPrice x quantityOfItemSold</w:t>
-            </w:r>
-          </w:p>
-        </w:tc>
-        <w:tc>
-          <w:tcPr>
-            <w:tcW w:w="2146" w:type="dxa"/>
-          </w:tcPr>
-          <w:p>
-            <w:pPr>
-              <w:rPr>
-                <w:lang w:val="en-GB"/>
-              </w:rPr>
-            </w:pPr>
-            <w:r>
-              <w:rPr>
-                <w:lang w:val="en-GB"/>
-              </w:rPr>
-              <w:t>revenue</w:t>
-            </w:r>
+            <w:proofErr w:type="spellStart"/>
+            <w:r>
+              <w:rPr>
+                <w:rFonts w:ascii="Arial" w:eastAsiaTheme="minorEastAsia" w:hAnsi="Arial" w:cs="Arial"/>
+                <w:color w:val="000000" w:themeColor="text1"/>
+                <w:lang w:val="en-GB" w:eastAsia="ja-JP"/>
+              </w:rPr>
+              <w:t>returnsOnInvestment</w:t>
+            </w:r>
+            <w:proofErr w:type="spellEnd"/>
           </w:p>
         </w:tc>
       </w:tr>
       <w:tr>
         <w:tc>
           <w:tcPr>
-            <w:tcW w:w="4314" w:type="dxa"/>
+            <w:tcW w:w="4364" w:type="dxa"/>
           </w:tcPr>
           <w:p>
             <w:pPr>
-              <w:rPr>
-                <w:rFonts w:ascii="Arial" w:eastAsiaTheme="minorEastAsia" w:hAnsi="Arial" w:cs="Arial"/>
-                <w:sz w:val="20"/>
-                <w:szCs w:val="20"/>
-                <w:lang w:val="en-ZA" w:eastAsia="ja-JP"/>
+              <w:spacing w:after="160" w:line="259" w:lineRule="auto"/>
+              <w:rPr>
+                <w:rFonts w:ascii="Arial" w:eastAsiaTheme="minorEastAsia" w:hAnsi="Arial" w:cs="Arial"/>
+                <w:color w:val="000000" w:themeColor="text1"/>
+                <w:lang w:val="en-GB" w:eastAsia="ja-JP"/>
               </w:rPr>
             </w:pPr>
-            <w:r>
-              <w:rPr>
-                <w:rFonts w:ascii="Arial" w:eastAsiaTheme="minorEastAsia" w:hAnsi="Arial" w:cs="Arial"/>
-                <w:sz w:val="20"/>
-                <w:szCs w:val="20"/>
-                <w:lang w:val="en-ZA" w:eastAsia="ja-JP"/>
-              </w:rPr>
-              <w:t>Quantity</w:t>
-            </w:r>
+            <w:proofErr w:type="spellStart"/>
+            <w:r>
+              <w:rPr>
+                <w:rFonts w:ascii="Arial" w:eastAsiaTheme="minorEastAsia" w:hAnsi="Arial" w:cs="Arial"/>
+                <w:color w:val="000000" w:themeColor="text1"/>
+                <w:lang w:val="en-GB" w:eastAsia="ja-JP"/>
+              </w:rPr>
+              <w:t>itemSellingPrice</w:t>
+            </w:r>
+            <w:proofErr w:type="spellEnd"/>
           </w:p>
           <w:p>
             <w:pPr>
-              <w:rPr>
-                <w:lang w:val="en-GB"/>
+              <w:spacing w:after="160" w:line="259" w:lineRule="auto"/>
+              <w:rPr>
+                <w:rFonts w:ascii="Arial" w:eastAsiaTheme="minorEastAsia" w:hAnsi="Arial" w:cs="Arial"/>
+                <w:color w:val="000000" w:themeColor="text1"/>
+                <w:lang w:eastAsia="ja-JP"/>
               </w:rPr>
             </w:pPr>
+            <w:r>
+              <w:rPr>
+                <w:rFonts w:ascii="Arial" w:eastAsiaTheme="minorEastAsia" w:hAnsi="Arial" w:cs="Arial"/>
+                <w:color w:val="000000" w:themeColor="text1"/>
+                <w:lang w:val="en-GB" w:eastAsia="ja-JP"/>
+              </w:rPr>
+              <w:t>quantity</w:t>
+            </w:r>
           </w:p>
         </w:tc>
         <w:tc>
           <w:tcPr>
-            <w:tcW w:w="2556" w:type="dxa"/>
+            <w:tcW w:w="2381" w:type="dxa"/>
           </w:tcPr>
           <w:p>
             <w:pPr>
-              <w:rPr>
-                <w:rFonts w:ascii="Arial" w:eastAsiaTheme="minorEastAsia" w:hAnsi="Arial" w:cs="Arial"/>
-                <w:sz w:val="20"/>
-                <w:szCs w:val="20"/>
-                <w:lang w:val="en-ZA" w:eastAsia="ja-JP"/>
+              <w:spacing w:after="160" w:line="259" w:lineRule="auto"/>
+              <w:rPr>
+                <w:rFonts w:ascii="Arial" w:eastAsiaTheme="minorEastAsia" w:hAnsi="Arial" w:cs="Arial"/>
+                <w:color w:val="000000" w:themeColor="text1"/>
+                <w:lang w:val="en-GB" w:eastAsia="ja-JP"/>
               </w:rPr>
             </w:pPr>
+            <w:r>
+              <w:rPr>
+                <w:rFonts w:ascii="Arial" w:eastAsiaTheme="minorEastAsia" w:hAnsi="Arial" w:cs="Arial"/>
+                <w:color w:val="000000" w:themeColor="text1"/>
+                <w:lang w:val="en-GB" w:eastAsia="ja-JP"/>
+              </w:rPr>
+              <w:t xml:space="preserve">Prompt </w:t>
+            </w:r>
             <w:proofErr w:type="spellStart"/>
             <w:r>
               <w:rPr>
                 <w:rFonts w:ascii="Arial" w:eastAsiaTheme="minorEastAsia" w:hAnsi="Arial" w:cs="Arial"/>
-                <w:sz w:val="20"/>
-                <w:szCs w:val="20"/>
-                <w:lang w:val="en-ZA" w:eastAsia="ja-JP"/>
-              </w:rPr>
-              <w:t>Selling_price</w:t>
+                <w:color w:val="000000" w:themeColor="text1"/>
+                <w:lang w:val="en-GB" w:eastAsia="ja-JP"/>
+              </w:rPr>
+              <w:t>itemSellingPriceGet</w:t>
             </w:r>
             <w:proofErr w:type="spellEnd"/>
             <w:r>
               <w:rPr>
                 <w:rFonts w:ascii="Arial" w:eastAsiaTheme="minorEastAsia" w:hAnsi="Arial" w:cs="Arial"/>
-                <w:sz w:val="20"/>
-                <w:szCs w:val="20"/>
-                <w:lang w:val="en-ZA" w:eastAsia="ja-JP"/>
-              </w:rPr>
-              <w:t xml:space="preserve"> = </w:t>
+                <w:color w:val="000000" w:themeColor="text1"/>
+                <w:lang w:val="en-GB" w:eastAsia="ja-JP"/>
+              </w:rPr>
+              <w:t xml:space="preserve"> </w:t>
             </w:r>
             <w:proofErr w:type="spellStart"/>
             <w:r>
               <w:rPr>
                 <w:rFonts w:ascii="Arial" w:eastAsiaTheme="minorEastAsia" w:hAnsi="Arial" w:cs="Arial"/>
-                <w:sz w:val="20"/>
-                <w:szCs w:val="20"/>
-                <w:lang w:val="en-ZA" w:eastAsia="ja-JP"/>
-              </w:rPr>
-              <w:t>cost_price</w:t>
+                <w:color w:val="000000" w:themeColor="text1"/>
+                <w:lang w:val="en-GB" w:eastAsia="ja-JP"/>
+              </w:rPr>
+              <w:t>itemSellinPrice</w:t>
             </w:r>
             <w:proofErr w:type="spellEnd"/>
-            <w:r>
-              <w:rPr>
-                <w:rFonts w:ascii="Arial" w:eastAsiaTheme="minorEastAsia" w:hAnsi="Arial" w:cs="Arial"/>
-                <w:sz w:val="20"/>
-                <w:szCs w:val="20"/>
-                <w:lang w:val="en-ZA" w:eastAsia="ja-JP"/>
-              </w:rPr>
-              <w:t xml:space="preserve"> + price%</w:t>
-            </w:r>
           </w:p>
           <w:p>
             <w:pPr>
-              <w:rPr>
-                <w:lang w:val="en-GB"/>
+              <w:spacing w:after="160" w:line="259" w:lineRule="auto"/>
+              <w:rPr>
+                <w:rFonts w:ascii="Arial" w:eastAsiaTheme="minorEastAsia" w:hAnsi="Arial" w:cs="Arial"/>
+                <w:color w:val="000000" w:themeColor="text1"/>
+                <w:lang w:val="en-GB" w:eastAsia="ja-JP"/>
               </w:rPr>
             </w:pPr>
+            <w:r>
+              <w:rPr>
+                <w:rFonts w:ascii="Arial" w:eastAsiaTheme="minorEastAsia" w:hAnsi="Arial" w:cs="Arial"/>
+                <w:color w:val="000000" w:themeColor="text1"/>
+                <w:lang w:val="en-GB" w:eastAsia="ja-JP"/>
+              </w:rPr>
+              <w:t xml:space="preserve">Prompt </w:t>
+            </w:r>
+            <w:proofErr w:type="spellStart"/>
+            <w:r>
+              <w:rPr>
+                <w:rFonts w:ascii="Arial" w:eastAsiaTheme="minorEastAsia" w:hAnsi="Arial" w:cs="Arial"/>
+                <w:color w:val="000000" w:themeColor="text1"/>
+                <w:lang w:val="en-GB" w:eastAsia="ja-JP"/>
+              </w:rPr>
+              <w:t>quantityGet</w:t>
+            </w:r>
+            <w:proofErr w:type="spellEnd"/>
+            <w:r>
+              <w:rPr>
+                <w:rFonts w:ascii="Arial" w:eastAsiaTheme="minorEastAsia" w:hAnsi="Arial" w:cs="Arial"/>
+                <w:color w:val="000000" w:themeColor="text1"/>
+                <w:lang w:val="en-GB" w:eastAsia="ja-JP"/>
+              </w:rPr>
+              <w:t xml:space="preserve"> quantity</w:t>
+            </w:r>
+          </w:p>
+          <w:p>
+            <w:pPr>
+              <w:spacing w:after="160" w:line="259" w:lineRule="auto"/>
+              <w:rPr>
+                <w:rFonts w:ascii="Arial" w:eastAsiaTheme="minorEastAsia" w:hAnsi="Arial" w:cs="Arial"/>
+                <w:color w:val="000000" w:themeColor="text1"/>
+                <w:lang w:val="en-GB" w:eastAsia="ja-JP"/>
+              </w:rPr>
+            </w:pPr>
+            <w:r>
+              <w:rPr>
+                <w:rFonts w:ascii="Arial" w:eastAsiaTheme="minorEastAsia" w:hAnsi="Arial" w:cs="Arial"/>
+                <w:color w:val="000000" w:themeColor="text1"/>
+                <w:lang w:val="en-GB" w:eastAsia="ja-JP"/>
+              </w:rPr>
+              <w:t>Calculate revenue</w:t>
+            </w:r>
           </w:p>
         </w:tc>
         <w:tc>
           <w:tcPr>
-            <w:tcW w:w="2146" w:type="dxa"/>
+            <w:tcW w:w="2271" w:type="dxa"/>
+            <w:gridSpan w:val="2"/>
           </w:tcPr>
           <w:p>
             <w:pPr>
-              <w:rPr>
-                <w:rFonts w:ascii="Arial" w:eastAsiaTheme="minorEastAsia" w:hAnsi="Arial" w:cs="Arial"/>
-                <w:sz w:val="20"/>
-                <w:szCs w:val="20"/>
-                <w:lang w:val="en-ZA" w:eastAsia="ja-JP"/>
+              <w:spacing w:after="160" w:line="259" w:lineRule="auto"/>
+              <w:rPr>
+                <w:rFonts w:ascii="Arial" w:eastAsiaTheme="minorEastAsia" w:hAnsi="Arial" w:cs="Arial"/>
+                <w:color w:val="000000" w:themeColor="text1"/>
+                <w:lang w:val="en-GB" w:eastAsia="ja-JP"/>
               </w:rPr>
             </w:pPr>
             <w:r>
               <w:rPr>
                 <w:rFonts w:ascii="Arial" w:eastAsiaTheme="minorEastAsia" w:hAnsi="Arial" w:cs="Arial"/>
-                <w:sz w:val="20"/>
-                <w:szCs w:val="20"/>
-                <w:lang w:val="en-ZA" w:eastAsia="ja-JP"/>
-              </w:rPr>
-              <w:t xml:space="preserve">Display </w:t>
-            </w:r>
-            <w:proofErr w:type="spellStart"/>
-            <w:r>
-              <w:rPr>
-                <w:rFonts w:ascii="Arial" w:eastAsiaTheme="minorEastAsia" w:hAnsi="Arial" w:cs="Arial"/>
-                <w:sz w:val="20"/>
-                <w:szCs w:val="20"/>
-                <w:lang w:val="en-ZA" w:eastAsia="ja-JP"/>
-              </w:rPr>
-              <w:t>total_</w:t>
-            </w:r>
-            <w:r>
-              <w:rPr>
-                <w:rFonts w:ascii="Arial" w:eastAsiaTheme="minorEastAsia" w:hAnsi="Arial" w:cs="Arial"/>
-                <w:sz w:val="20"/>
-                <w:szCs w:val="20"/>
-                <w:lang w:val="en-ZA" w:eastAsia="ja-JP"/>
-              </w:rPr>
-              <w:t>amount</w:t>
-            </w:r>
-            <w:r>
-              <w:rPr>
-                <w:rFonts w:ascii="Arial" w:eastAsiaTheme="minorEastAsia" w:hAnsi="Arial" w:cs="Arial"/>
-                <w:sz w:val="20"/>
-                <w:szCs w:val="20"/>
-                <w:lang w:val="en-ZA" w:eastAsia="ja-JP"/>
-              </w:rPr>
-              <w:t>_</w:t>
-            </w:r>
-            <w:proofErr w:type="gramStart"/>
-            <w:r>
-              <w:rPr>
-                <w:rFonts w:ascii="Arial" w:eastAsiaTheme="minorEastAsia" w:hAnsi="Arial" w:cs="Arial"/>
-                <w:sz w:val="20"/>
-                <w:szCs w:val="20"/>
-                <w:lang w:val="en-ZA" w:eastAsia="ja-JP"/>
-              </w:rPr>
-              <w:t>earned</w:t>
-            </w:r>
-            <w:proofErr w:type="spellEnd"/>
-            <w:proofErr w:type="gramEnd"/>
-          </w:p>
-          <w:p>
-            <w:pPr>
-              <w:rPr>
-                <w:lang w:val="en-GB"/>
-              </w:rPr>
-            </w:pPr>
-            <w:r>
-              <w:rPr>
-                <w:rFonts w:ascii="Arial" w:eastAsiaTheme="minorEastAsia" w:hAnsi="Arial" w:cs="Arial"/>
-                <w:color w:val="8EAADB" w:themeColor="accent1" w:themeTint="99"/>
-                <w:sz w:val="20"/>
-                <w:szCs w:val="20"/>
-                <w:lang w:val="en-ZA" w:eastAsia="ja-JP"/>
-              </w:rPr>
-              <w:t>This is the same as revenue?</w:t>
-            </w:r>
-          </w:p>
-        </w:tc>
-      </w:tr>
-    </w:tbl>
-    <w:tbl>
-      <w:tblPr>
-        <w:tblStyle w:val="TableGrid1"/>
-        <w:tblW w:w="0" w:type="auto"/>
-        <w:tblLook w:val="04A0" w:firstRow="1" w:lastRow="0" w:firstColumn="1" w:lastColumn="0" w:noHBand="0" w:noVBand="1"/>
-      </w:tblPr>
-      <w:tblGrid>
-        <w:gridCol w:w="4291"/>
-        <w:gridCol w:w="2650"/>
-        <w:gridCol w:w="2075"/>
-      </w:tblGrid>
-      <w:tr>
-        <w:trPr>
-          <w:trHeight w:val="1400"/>
-        </w:trPr>
-        <w:tc>
-          <w:tcPr>
-            <w:tcW w:w="4291" w:type="dxa"/>
-          </w:tcPr>
-          <w:p>
-            <w:pPr>
-              <w:rPr>
-                <w:rFonts w:ascii="Arial" w:hAnsi="Arial" w:cs="Arial"/>
-                <w:sz w:val="20"/>
-                <w:szCs w:val="20"/>
-              </w:rPr>
-            </w:pPr>
-            <w:proofErr w:type="spellStart"/>
-            <w:r>
-              <w:rPr>
-                <w:rFonts w:ascii="Arial" w:hAnsi="Arial" w:cs="Arial"/>
-                <w:sz w:val="20"/>
-                <w:szCs w:val="20"/>
-              </w:rPr>
-              <w:t>Cost_price</w:t>
-            </w:r>
-            <w:proofErr w:type="spellEnd"/>
-          </w:p>
-          <w:p>
-            <w:pPr>
-              <w:rPr>
-                <w:rFonts w:ascii="Arial" w:hAnsi="Arial" w:cs="Arial"/>
-                <w:sz w:val="20"/>
-                <w:szCs w:val="20"/>
-              </w:rPr>
-            </w:pPr>
-          </w:p>
-          <w:p>
-            <w:pPr>
-              <w:rPr>
-                <w:rFonts w:ascii="Arial" w:hAnsi="Arial" w:cs="Arial"/>
-                <w:sz w:val="20"/>
-                <w:szCs w:val="20"/>
-              </w:rPr>
-            </w:pPr>
-            <w:proofErr w:type="spellStart"/>
-            <w:r>
-              <w:rPr>
-                <w:rFonts w:ascii="Arial" w:hAnsi="Arial" w:cs="Arial"/>
-                <w:sz w:val="20"/>
-                <w:szCs w:val="20"/>
-              </w:rPr>
-              <w:t>Item_ID</w:t>
-            </w:r>
-            <w:proofErr w:type="spellEnd"/>
-          </w:p>
-          <w:p>
-            <w:pPr>
-              <w:rPr>
-                <w:rFonts w:ascii="Arial" w:hAnsi="Arial" w:cs="Arial"/>
-                <w:sz w:val="20"/>
-                <w:szCs w:val="20"/>
-              </w:rPr>
-            </w:pPr>
-          </w:p>
-          <w:p>
-            <w:pPr>
-              <w:rPr>
-                <w:rFonts w:ascii="Arial" w:hAnsi="Arial" w:cs="Arial"/>
-                <w:sz w:val="20"/>
-                <w:szCs w:val="20"/>
-              </w:rPr>
-            </w:pPr>
-            <w:r>
-              <w:rPr>
-                <w:rFonts w:ascii="Arial" w:hAnsi="Arial" w:cs="Arial"/>
-                <w:sz w:val="20"/>
-                <w:szCs w:val="20"/>
-              </w:rPr>
-              <w:t>Expenses</w:t>
-            </w:r>
-          </w:p>
-        </w:tc>
-        <w:tc>
-          <w:tcPr>
-            <w:tcW w:w="2650" w:type="dxa"/>
-          </w:tcPr>
-          <w:p>
-            <w:pPr>
-              <w:rPr>
-                <w:rFonts w:ascii="Arial" w:hAnsi="Arial" w:cs="Arial"/>
-                <w:sz w:val="20"/>
-                <w:szCs w:val="20"/>
-              </w:rPr>
-            </w:pPr>
-            <w:r>
-              <w:rPr>
-                <w:rFonts w:ascii="Arial" w:hAnsi="Arial" w:cs="Arial"/>
-                <w:sz w:val="20"/>
-                <w:szCs w:val="20"/>
-              </w:rPr>
-              <w:t>Price% =</w:t>
-            </w:r>
-          </w:p>
-          <w:p>
-            <w:pPr>
-              <w:rPr>
-                <w:rFonts w:ascii="Arial" w:hAnsi="Arial" w:cs="Arial"/>
-                <w:sz w:val="20"/>
-                <w:szCs w:val="20"/>
-              </w:rPr>
-            </w:pPr>
-            <w:proofErr w:type="spellStart"/>
-            <w:r>
-              <w:rPr>
-                <w:rFonts w:ascii="Arial" w:hAnsi="Arial" w:cs="Arial"/>
-                <w:sz w:val="20"/>
-                <w:szCs w:val="20"/>
-              </w:rPr>
-              <w:t>Cost_price</w:t>
-            </w:r>
-            <w:proofErr w:type="spellEnd"/>
-          </w:p>
-          <w:p>
-            <w:pPr>
-              <w:rPr>
-                <w:rFonts w:ascii="Arial" w:hAnsi="Arial" w:cs="Arial"/>
-                <w:sz w:val="20"/>
-                <w:szCs w:val="20"/>
-              </w:rPr>
-            </w:pPr>
-            <w:r>
-              <w:rPr>
-                <w:rFonts w:ascii="Arial" w:hAnsi="Arial" w:cs="Arial"/>
-                <w:sz w:val="20"/>
-                <w:szCs w:val="20"/>
-              </w:rPr>
-              <w:t>* Increase%</w:t>
-            </w:r>
-          </w:p>
-          <w:p>
-            <w:pPr>
-              <w:rPr>
-                <w:rFonts w:ascii="Arial" w:hAnsi="Arial" w:cs="Arial"/>
-                <w:sz w:val="20"/>
-                <w:szCs w:val="20"/>
-              </w:rPr>
-            </w:pPr>
-          </w:p>
-          <w:p>
-            <w:pPr>
-              <w:rPr>
-                <w:rFonts w:ascii="Arial" w:hAnsi="Arial" w:cs="Arial"/>
-                <w:sz w:val="20"/>
-                <w:szCs w:val="20"/>
-              </w:rPr>
-            </w:pPr>
-            <w:proofErr w:type="spellStart"/>
-            <w:r>
-              <w:rPr>
-                <w:rFonts w:ascii="Arial" w:hAnsi="Arial" w:cs="Arial"/>
-                <w:sz w:val="20"/>
-                <w:szCs w:val="20"/>
-              </w:rPr>
-              <w:t>Final_price</w:t>
-            </w:r>
-            <w:proofErr w:type="spellEnd"/>
-            <w:r>
-              <w:rPr>
-                <w:rFonts w:ascii="Arial" w:hAnsi="Arial" w:cs="Arial"/>
-                <w:sz w:val="20"/>
-                <w:szCs w:val="20"/>
-              </w:rPr>
-              <w:t xml:space="preserve">= </w:t>
-            </w:r>
-            <w:proofErr w:type="spellStart"/>
-            <w:r>
-              <w:rPr>
-                <w:rFonts w:ascii="Arial" w:hAnsi="Arial" w:cs="Arial"/>
-                <w:sz w:val="20"/>
-                <w:szCs w:val="20"/>
-              </w:rPr>
-              <w:t>selling_price</w:t>
-            </w:r>
-            <w:proofErr w:type="spellEnd"/>
-            <w:r>
-              <w:rPr>
-                <w:rFonts w:ascii="Arial" w:hAnsi="Arial" w:cs="Arial"/>
-                <w:sz w:val="20"/>
-                <w:szCs w:val="20"/>
-              </w:rPr>
-              <w:t xml:space="preserve"> – </w:t>
-            </w:r>
-            <w:proofErr w:type="spellStart"/>
-            <w:r>
-              <w:rPr>
-                <w:rFonts w:ascii="Arial" w:hAnsi="Arial" w:cs="Arial"/>
-                <w:sz w:val="20"/>
-                <w:szCs w:val="20"/>
-              </w:rPr>
-              <w:t>cost_price</w:t>
-            </w:r>
-            <w:proofErr w:type="spellEnd"/>
-            <w:r>
-              <w:rPr>
-                <w:rFonts w:ascii="Arial" w:hAnsi="Arial" w:cs="Arial"/>
-                <w:sz w:val="20"/>
-                <w:szCs w:val="20"/>
-              </w:rPr>
-              <w:t xml:space="preserve">  </w:t>
-            </w:r>
-          </w:p>
-          <w:p>
-            <w:pPr>
-              <w:rPr>
-                <w:rFonts w:ascii="Arial" w:hAnsi="Arial" w:cs="Arial"/>
-                <w:sz w:val="20"/>
-                <w:szCs w:val="20"/>
-              </w:rPr>
-            </w:pPr>
-          </w:p>
-          <w:p>
-            <w:pPr>
-              <w:rPr>
-                <w:rFonts w:ascii="Arial" w:hAnsi="Arial" w:cs="Arial"/>
-                <w:sz w:val="20"/>
-                <w:szCs w:val="20"/>
-              </w:rPr>
-            </w:pPr>
-            <w:r>
-              <w:rPr>
-                <w:rFonts w:ascii="Arial" w:hAnsi="Arial" w:cs="Arial"/>
-                <w:sz w:val="20"/>
-                <w:szCs w:val="20"/>
-              </w:rPr>
-              <w:t xml:space="preserve">Profit = </w:t>
-            </w:r>
-            <w:proofErr w:type="spellStart"/>
-            <w:r>
-              <w:rPr>
-                <w:rFonts w:ascii="Arial" w:hAnsi="Arial" w:cs="Arial"/>
-                <w:sz w:val="20"/>
-                <w:szCs w:val="20"/>
-              </w:rPr>
-              <w:t>Total_amount_earend</w:t>
-            </w:r>
-            <w:proofErr w:type="spellEnd"/>
-            <w:r>
-              <w:rPr>
-                <w:rFonts w:ascii="Arial" w:hAnsi="Arial" w:cs="Arial"/>
-                <w:sz w:val="20"/>
-                <w:szCs w:val="20"/>
-              </w:rPr>
-              <w:t xml:space="preserve"> - expenses</w:t>
-            </w:r>
-          </w:p>
-          <w:p>
-            <w:pPr>
-              <w:rPr>
-                <w:rFonts w:ascii="Arial" w:hAnsi="Arial" w:cs="Arial"/>
-                <w:sz w:val="20"/>
-                <w:szCs w:val="20"/>
-              </w:rPr>
-            </w:pPr>
-          </w:p>
-        </w:tc>
-        <w:tc>
-          <w:tcPr>
-            <w:tcW w:w="2075" w:type="dxa"/>
-          </w:tcPr>
-          <w:p>
-            <w:pPr>
-              <w:rPr>
-                <w:rFonts w:ascii="Arial" w:hAnsi="Arial" w:cs="Arial"/>
-                <w:sz w:val="20"/>
-                <w:szCs w:val="20"/>
-              </w:rPr>
-            </w:pPr>
-            <w:r>
-              <w:rPr>
-                <w:rFonts w:ascii="Arial" w:hAnsi="Arial" w:cs="Arial"/>
-                <w:sz w:val="20"/>
-                <w:szCs w:val="20"/>
-              </w:rPr>
-              <w:t>Display profit</w:t>
+                <w:color w:val="000000" w:themeColor="text1"/>
+                <w:lang w:val="en-GB" w:eastAsia="ja-JP"/>
+              </w:rPr>
+              <w:t>revenue</w:t>
             </w:r>
           </w:p>
         </w:tc>
@@ -847,106 +646,364 @@
       <w:tr>
         <w:tc>
           <w:tcPr>
-            <w:tcW w:w="4291" w:type="dxa"/>
+            <w:tcW w:w="4364" w:type="dxa"/>
           </w:tcPr>
           <w:p>
             <w:pPr>
-              <w:rPr>
-                <w:rFonts w:ascii="Arial" w:hAnsi="Arial" w:cs="Arial"/>
-                <w:sz w:val="20"/>
-                <w:szCs w:val="20"/>
+              <w:spacing w:after="160" w:line="259" w:lineRule="auto"/>
+              <w:rPr>
+                <w:rFonts w:ascii="Arial" w:eastAsiaTheme="minorEastAsia" w:hAnsi="Arial" w:cs="Arial"/>
+                <w:color w:val="000000" w:themeColor="text1"/>
+                <w:lang w:val="en-GB" w:eastAsia="ja-JP"/>
               </w:rPr>
             </w:pPr>
-            <w:r>
-              <w:rPr>
-                <w:rFonts w:ascii="Arial" w:hAnsi="Arial" w:cs="Arial"/>
-                <w:sz w:val="20"/>
-                <w:szCs w:val="20"/>
-              </w:rPr>
-              <w:t>Increase%</w:t>
-            </w:r>
-            <w:r>
-              <w:rPr>
-                <w:rFonts w:ascii="Arial" w:hAnsi="Arial" w:cs="Arial"/>
-                <w:sz w:val="20"/>
-                <w:szCs w:val="20"/>
-              </w:rPr>
-              <w:t xml:space="preserve"> </w:t>
-            </w:r>
+            <w:proofErr w:type="spellStart"/>
+            <w:r>
+              <w:rPr>
+                <w:rFonts w:ascii="Arial" w:eastAsiaTheme="minorEastAsia" w:hAnsi="Arial" w:cs="Arial"/>
+                <w:color w:val="000000" w:themeColor="text1"/>
+                <w:lang w:val="en-GB" w:eastAsia="ja-JP"/>
+              </w:rPr>
+              <w:t>costOfSales</w:t>
+            </w:r>
+            <w:proofErr w:type="spellEnd"/>
+          </w:p>
+          <w:p>
+            <w:pPr>
+              <w:spacing w:after="160" w:line="259" w:lineRule="auto"/>
+              <w:rPr>
+                <w:rFonts w:ascii="Arial" w:eastAsiaTheme="minorEastAsia" w:hAnsi="Arial" w:cs="Arial"/>
+                <w:color w:val="000000" w:themeColor="text1"/>
+                <w:lang w:val="en-GB" w:eastAsia="ja-JP"/>
+              </w:rPr>
+            </w:pPr>
           </w:p>
         </w:tc>
         <w:tc>
           <w:tcPr>
-            <w:tcW w:w="2650" w:type="dxa"/>
+            <w:tcW w:w="2381" w:type="dxa"/>
           </w:tcPr>
           <w:p>
             <w:pPr>
-              <w:rPr>
-                <w:rFonts w:ascii="Arial" w:hAnsi="Arial" w:cs="Arial"/>
-                <w:sz w:val="20"/>
-                <w:szCs w:val="20"/>
+              <w:spacing w:after="160" w:line="259" w:lineRule="auto"/>
+              <w:rPr>
+                <w:rFonts w:ascii="Arial" w:eastAsiaTheme="minorEastAsia" w:hAnsi="Arial" w:cs="Arial"/>
+                <w:color w:val="000000" w:themeColor="text1"/>
+                <w:lang w:val="en-GB" w:eastAsia="ja-JP"/>
               </w:rPr>
             </w:pPr>
+            <w:r>
+              <w:rPr>
+                <w:rFonts w:ascii="Arial" w:eastAsiaTheme="minorEastAsia" w:hAnsi="Arial" w:cs="Arial"/>
+                <w:color w:val="000000" w:themeColor="text1"/>
+                <w:lang w:val="en-GB" w:eastAsia="ja-JP"/>
+              </w:rPr>
+              <w:t xml:space="preserve">Prompt </w:t>
+            </w:r>
             <w:proofErr w:type="spellStart"/>
             <w:r>
               <w:rPr>
-                <w:rFonts w:ascii="Arial" w:hAnsi="Arial" w:cs="Arial"/>
-                <w:sz w:val="20"/>
-                <w:szCs w:val="20"/>
-              </w:rPr>
-              <w:t>Total_amount_earned</w:t>
+                <w:rFonts w:ascii="Arial" w:eastAsiaTheme="minorEastAsia" w:hAnsi="Arial" w:cs="Arial"/>
+                <w:color w:val="000000" w:themeColor="text1"/>
+                <w:lang w:val="en-GB" w:eastAsia="ja-JP"/>
+              </w:rPr>
+              <w:t>costOfSales</w:t>
             </w:r>
             <w:proofErr w:type="spellEnd"/>
-            <w:r>
-              <w:rPr>
-                <w:rFonts w:ascii="Arial" w:hAnsi="Arial" w:cs="Arial"/>
-                <w:sz w:val="20"/>
-                <w:szCs w:val="20"/>
-              </w:rPr>
-              <w:t xml:space="preserve"> = </w:t>
+          </w:p>
+          <w:p>
+            <w:pPr>
+              <w:spacing w:after="160" w:line="259" w:lineRule="auto"/>
+              <w:rPr>
+                <w:rFonts w:ascii="Arial" w:eastAsiaTheme="minorEastAsia" w:hAnsi="Arial" w:cs="Arial"/>
+                <w:color w:val="000000" w:themeColor="text1"/>
+                <w:lang w:val="en-GB" w:eastAsia="ja-JP"/>
+              </w:rPr>
+            </w:pPr>
+            <w:r>
+              <w:rPr>
+                <w:rFonts w:ascii="Arial" w:eastAsiaTheme="minorEastAsia" w:hAnsi="Arial" w:cs="Arial"/>
+                <w:color w:val="000000" w:themeColor="text1"/>
+                <w:lang w:val="en-GB" w:eastAsia="ja-JP"/>
+              </w:rPr>
+              <w:t xml:space="preserve">Get </w:t>
             </w:r>
             <w:proofErr w:type="spellStart"/>
-            <w:r>
-              <w:rPr>
-                <w:rFonts w:ascii="Arial" w:hAnsi="Arial" w:cs="Arial"/>
-                <w:sz w:val="20"/>
-                <w:szCs w:val="20"/>
-              </w:rPr>
-              <w:t>Final_price</w:t>
+            <w:proofErr w:type="gramStart"/>
+            <w:r>
+              <w:rPr>
+                <w:rFonts w:ascii="Arial" w:eastAsiaTheme="minorEastAsia" w:hAnsi="Arial" w:cs="Arial"/>
+                <w:color w:val="000000" w:themeColor="text1"/>
+                <w:lang w:val="en-GB" w:eastAsia="ja-JP"/>
+              </w:rPr>
+              <w:t>costOfSales</w:t>
             </w:r>
             <w:proofErr w:type="spellEnd"/>
-            <w:r>
-              <w:rPr>
-                <w:rFonts w:ascii="Arial" w:hAnsi="Arial" w:cs="Arial"/>
-                <w:sz w:val="20"/>
-                <w:szCs w:val="20"/>
-              </w:rPr>
-              <w:t xml:space="preserve"> *quantity</w:t>
-            </w:r>
+            <w:proofErr w:type="gramEnd"/>
+          </w:p>
+          <w:p>
+            <w:pPr>
+              <w:spacing w:after="160" w:line="259" w:lineRule="auto"/>
+              <w:rPr>
+                <w:rFonts w:ascii="Arial" w:eastAsiaTheme="minorEastAsia" w:hAnsi="Arial" w:cs="Arial"/>
+                <w:color w:val="000000" w:themeColor="text1"/>
+                <w:lang w:val="en-GB" w:eastAsia="ja-JP"/>
+              </w:rPr>
+            </w:pPr>
+            <w:r>
+              <w:rPr>
+                <w:rFonts w:ascii="Arial" w:eastAsiaTheme="minorEastAsia" w:hAnsi="Arial" w:cs="Arial"/>
+                <w:color w:val="000000" w:themeColor="text1"/>
+                <w:lang w:val="en-GB" w:eastAsia="ja-JP"/>
+              </w:rPr>
+              <w:t xml:space="preserve">Calculate </w:t>
+            </w:r>
+            <w:proofErr w:type="spellStart"/>
+            <w:r>
+              <w:rPr>
+                <w:rFonts w:ascii="Arial" w:eastAsiaTheme="minorEastAsia" w:hAnsi="Arial" w:cs="Arial"/>
+                <w:color w:val="000000" w:themeColor="text1"/>
+                <w:lang w:val="en-GB" w:eastAsia="ja-JP"/>
+              </w:rPr>
+              <w:t>grossprofit</w:t>
+            </w:r>
+            <w:proofErr w:type="spellEnd"/>
           </w:p>
         </w:tc>
         <w:tc>
           <w:tcPr>
-            <w:tcW w:w="2075" w:type="dxa"/>
+            <w:tcW w:w="2271" w:type="dxa"/>
+            <w:gridSpan w:val="2"/>
           </w:tcPr>
           <w:p>
             <w:pPr>
-              <w:rPr>
-                <w:rFonts w:ascii="Arial" w:hAnsi="Arial" w:cs="Arial"/>
-                <w:color w:val="8EAADB" w:themeColor="accent1" w:themeTint="99"/>
-                <w:sz w:val="20"/>
-                <w:szCs w:val="20"/>
+              <w:spacing w:after="160" w:line="259" w:lineRule="auto"/>
+              <w:rPr>
+                <w:rFonts w:ascii="Arial" w:eastAsiaTheme="minorEastAsia" w:hAnsi="Arial" w:cs="Arial"/>
+                <w:color w:val="000000" w:themeColor="text1"/>
+                <w:lang w:val="en-GB" w:eastAsia="ja-JP"/>
               </w:rPr>
             </w:pPr>
-            <w:r>
-              <w:rPr>
-                <w:rFonts w:ascii="Arial" w:hAnsi="Arial" w:cs="Arial"/>
-                <w:color w:val="8EAADB" w:themeColor="accent1" w:themeTint="99"/>
-                <w:sz w:val="20"/>
-                <w:szCs w:val="20"/>
-              </w:rPr>
-              <w:t>Is this percentage increase?</w:t>
-            </w:r>
+            <w:proofErr w:type="spellStart"/>
+            <w:r>
+              <w:rPr>
+                <w:rFonts w:ascii="Arial" w:eastAsiaTheme="minorEastAsia" w:hAnsi="Arial" w:cs="Arial"/>
+                <w:color w:val="000000" w:themeColor="text1"/>
+                <w:lang w:val="en-GB" w:eastAsia="ja-JP"/>
+              </w:rPr>
+              <w:t>grossprofit</w:t>
+            </w:r>
+            <w:proofErr w:type="spellEnd"/>
+          </w:p>
+        </w:tc>
+      </w:tr>
+      <w:tr>
+        <w:tc>
+          <w:tcPr>
+            <w:tcW w:w="4364" w:type="dxa"/>
+          </w:tcPr>
+          <w:p>
+            <w:pPr>
+              <w:spacing w:after="160" w:line="259" w:lineRule="auto"/>
+              <w:rPr>
+                <w:rFonts w:ascii="Arial" w:eastAsiaTheme="minorEastAsia" w:hAnsi="Arial" w:cs="Arial"/>
+                <w:color w:val="000000" w:themeColor="text1"/>
+                <w:lang w:val="en-GB" w:eastAsia="ja-JP"/>
+              </w:rPr>
+            </w:pPr>
+            <w:r>
+              <w:rPr>
+                <w:rFonts w:ascii="Arial" w:eastAsiaTheme="minorEastAsia" w:hAnsi="Arial" w:cs="Arial"/>
+                <w:color w:val="000000" w:themeColor="text1"/>
+                <w:lang w:val="en-GB" w:eastAsia="ja-JP"/>
+              </w:rPr>
+              <w:t>expenses</w:t>
+            </w:r>
+          </w:p>
+        </w:tc>
+        <w:tc>
+          <w:tcPr>
+            <w:tcW w:w="2381" w:type="dxa"/>
+          </w:tcPr>
+          <w:p>
+            <w:pPr>
+              <w:spacing w:after="160" w:line="259" w:lineRule="auto"/>
+              <w:rPr>
+                <w:rFonts w:ascii="Arial" w:eastAsiaTheme="minorEastAsia" w:hAnsi="Arial" w:cs="Arial"/>
+                <w:color w:val="000000" w:themeColor="text1"/>
+                <w:lang w:val="en-GB" w:eastAsia="ja-JP"/>
+              </w:rPr>
+            </w:pPr>
+            <w:r>
+              <w:rPr>
+                <w:rFonts w:ascii="Arial" w:eastAsiaTheme="minorEastAsia" w:hAnsi="Arial" w:cs="Arial"/>
+                <w:color w:val="000000" w:themeColor="text1"/>
+                <w:lang w:val="en-GB" w:eastAsia="ja-JP"/>
+              </w:rPr>
+              <w:t>Prompt expenses</w:t>
+            </w:r>
+          </w:p>
+          <w:p>
+            <w:pPr>
+              <w:spacing w:after="160" w:line="259" w:lineRule="auto"/>
+              <w:rPr>
+                <w:rFonts w:ascii="Arial" w:eastAsiaTheme="minorEastAsia" w:hAnsi="Arial" w:cs="Arial"/>
+                <w:color w:val="000000" w:themeColor="text1"/>
+                <w:lang w:val="en-GB" w:eastAsia="ja-JP"/>
+              </w:rPr>
+            </w:pPr>
+            <w:r>
+              <w:rPr>
+                <w:rFonts w:ascii="Arial" w:eastAsiaTheme="minorEastAsia" w:hAnsi="Arial" w:cs="Arial"/>
+                <w:color w:val="000000" w:themeColor="text1"/>
+                <w:lang w:val="en-GB" w:eastAsia="ja-JP"/>
+              </w:rPr>
+              <w:t xml:space="preserve">Get </w:t>
+            </w:r>
+            <w:proofErr w:type="gramStart"/>
+            <w:r>
+              <w:rPr>
+                <w:rFonts w:ascii="Arial" w:eastAsiaTheme="minorEastAsia" w:hAnsi="Arial" w:cs="Arial"/>
+                <w:color w:val="000000" w:themeColor="text1"/>
+                <w:lang w:val="en-GB" w:eastAsia="ja-JP"/>
+              </w:rPr>
+              <w:t>expenses</w:t>
+            </w:r>
+            <w:proofErr w:type="gramEnd"/>
+          </w:p>
+          <w:p>
+            <w:pPr>
+              <w:spacing w:after="160" w:line="259" w:lineRule="auto"/>
+              <w:rPr>
+                <w:rFonts w:ascii="Arial" w:eastAsiaTheme="minorEastAsia" w:hAnsi="Arial" w:cs="Arial"/>
+                <w:color w:val="000000" w:themeColor="text1"/>
+                <w:lang w:val="en-GB" w:eastAsia="ja-JP"/>
+              </w:rPr>
+            </w:pPr>
+            <w:proofErr w:type="gramStart"/>
+            <w:r>
+              <w:rPr>
+                <w:rFonts w:ascii="Arial" w:eastAsiaTheme="minorEastAsia" w:hAnsi="Arial" w:cs="Arial"/>
+                <w:color w:val="000000" w:themeColor="text1"/>
+                <w:lang w:val="en-GB" w:eastAsia="ja-JP"/>
+              </w:rPr>
+              <w:t xml:space="preserve">Calculate  </w:t>
+            </w:r>
+            <w:proofErr w:type="spellStart"/>
+            <w:r>
+              <w:rPr>
+                <w:rFonts w:ascii="Arial" w:eastAsiaTheme="minorEastAsia" w:hAnsi="Arial" w:cs="Arial"/>
+                <w:color w:val="000000" w:themeColor="text1"/>
+                <w:lang w:val="en-GB" w:eastAsia="ja-JP"/>
+              </w:rPr>
+              <w:t>netprofit</w:t>
+            </w:r>
+            <w:proofErr w:type="spellEnd"/>
+            <w:proofErr w:type="gramEnd"/>
+          </w:p>
+          <w:p>
+            <w:pPr>
+              <w:spacing w:after="160" w:line="259" w:lineRule="auto"/>
+              <w:rPr>
+                <w:rFonts w:ascii="Arial" w:eastAsiaTheme="minorEastAsia" w:hAnsi="Arial" w:cs="Arial"/>
+                <w:color w:val="000000" w:themeColor="text1"/>
+                <w:lang w:val="en-GB" w:eastAsia="ja-JP"/>
+              </w:rPr>
+            </w:pPr>
+            <w:r>
+              <w:rPr>
+                <w:rFonts w:ascii="Arial" w:eastAsiaTheme="minorEastAsia" w:hAnsi="Arial" w:cs="Arial"/>
+                <w:color w:val="000000" w:themeColor="text1"/>
+                <w:lang w:val="en-GB" w:eastAsia="ja-JP"/>
+              </w:rPr>
+              <w:t>Calculate loss</w:t>
+            </w:r>
+          </w:p>
+        </w:tc>
+        <w:tc>
+          <w:tcPr>
+            <w:tcW w:w="2271" w:type="dxa"/>
+            <w:gridSpan w:val="2"/>
+          </w:tcPr>
+          <w:p>
+            <w:pPr>
+              <w:spacing w:after="160" w:line="259" w:lineRule="auto"/>
+              <w:rPr>
+                <w:rFonts w:ascii="Arial" w:eastAsiaTheme="minorEastAsia" w:hAnsi="Arial" w:cs="Arial"/>
+                <w:color w:val="000000" w:themeColor="text1"/>
+                <w:lang w:val="en-GB" w:eastAsia="ja-JP"/>
+              </w:rPr>
+            </w:pPr>
+            <w:proofErr w:type="spellStart"/>
+            <w:r>
+              <w:rPr>
+                <w:rFonts w:ascii="Arial" w:eastAsiaTheme="minorEastAsia" w:hAnsi="Arial" w:cs="Arial"/>
+                <w:color w:val="000000" w:themeColor="text1"/>
+                <w:lang w:val="en-GB" w:eastAsia="ja-JP"/>
+              </w:rPr>
+              <w:t>netprofit</w:t>
+            </w:r>
+            <w:proofErr w:type="spellEnd"/>
+          </w:p>
+        </w:tc>
+      </w:tr>
+      <w:bookmarkEnd w:id="0"/>
+      <w:tr>
+        <w:tblPrEx>
+          <w:tblLook w:val="0000" w:firstRow="0" w:lastRow="0" w:firstColumn="0" w:lastColumn="0" w:noHBand="0" w:noVBand="0"/>
+        </w:tblPrEx>
+        <w:trPr>
+          <w:trHeight w:val="408"/>
+        </w:trPr>
+        <w:tc>
+          <w:tcPr>
+            <w:tcW w:w="4364" w:type="dxa"/>
+          </w:tcPr>
+          <w:p>
+            <w:pPr>
+              <w:rPr>
+                <w:rFonts w:ascii="Arial" w:eastAsiaTheme="minorEastAsia" w:hAnsi="Arial" w:cs="Arial"/>
+                <w:color w:val="000000" w:themeColor="text1"/>
+                <w:lang w:val="en-GB" w:eastAsia="ja-JP"/>
+              </w:rPr>
+            </w:pPr>
+          </w:p>
+        </w:tc>
+        <w:tc>
+          <w:tcPr>
+            <w:tcW w:w="2388" w:type="dxa"/>
+            <w:gridSpan w:val="2"/>
+          </w:tcPr>
+          <w:p>
+            <w:pPr>
+              <w:rPr>
+                <w:rFonts w:ascii="Arial" w:eastAsiaTheme="minorEastAsia" w:hAnsi="Arial" w:cs="Arial"/>
+                <w:color w:val="000000" w:themeColor="text1"/>
+                <w:lang w:val="en-GB" w:eastAsia="ja-JP"/>
+              </w:rPr>
+            </w:pPr>
+            <w:r>
+              <w:rPr>
+                <w:rFonts w:ascii="Arial" w:eastAsiaTheme="minorEastAsia" w:hAnsi="Arial" w:cs="Arial"/>
+                <w:color w:val="000000" w:themeColor="text1"/>
+                <w:lang w:val="en-GB" w:eastAsia="ja-JP"/>
+              </w:rPr>
+              <w:t>Print Finances</w:t>
+            </w:r>
+          </w:p>
+        </w:tc>
+        <w:tc>
+          <w:tcPr>
+            <w:tcW w:w="2264" w:type="dxa"/>
+          </w:tcPr>
+          <w:p>
+            <w:pPr>
+              <w:rPr>
+                <w:rFonts w:ascii="Arial" w:eastAsiaTheme="minorEastAsia" w:hAnsi="Arial" w:cs="Arial"/>
+                <w:color w:val="000000" w:themeColor="text1"/>
+                <w:lang w:val="en-GB" w:eastAsia="ja-JP"/>
+              </w:rPr>
+            </w:pPr>
           </w:p>
         </w:tc>
       </w:tr>
@@ -955,16 +1012,52 @@
       <w:pPr>
         <w:rPr>
           <w:rFonts w:ascii="Arial" w:eastAsiaTheme="minorEastAsia" w:hAnsi="Arial" w:cs="Arial"/>
-          <w:color w:val="8496B0" w:themeColor="text2" w:themeTint="99"/>
-          <w:lang w:val="en-ZA" w:eastAsia="ja-JP"/>
-        </w:rPr>
-      </w:pPr>
-    </w:p>
-    <w:p>
-      <w:pPr>
-        <w:rPr>
-          <w:rFonts w:ascii="Arial" w:eastAsiaTheme="minorEastAsia" w:hAnsi="Arial" w:cs="Arial"/>
-          <w:color w:val="8496B0" w:themeColor="text2" w:themeTint="99"/>
+          <w:color w:val="000000" w:themeColor="text1"/>
+          <w:lang w:val="en-GB" w:eastAsia="ja-JP"/>
+        </w:rPr>
+      </w:pPr>
+    </w:p>
+    <w:p>
+      <w:pPr>
+        <w:rPr>
+          <w:rFonts w:ascii="Arial" w:eastAsiaTheme="minorEastAsia" w:hAnsi="Arial" w:cs="Arial"/>
+          <w:color w:val="B4C6E7" w:themeColor="accent1" w:themeTint="66"/>
+          <w:lang w:val="en-GB" w:eastAsia="ja-JP"/>
+        </w:rPr>
+      </w:pPr>
+      <w:r>
+        <w:rPr>
+          <w:rFonts w:ascii="Arial" w:eastAsiaTheme="minorEastAsia" w:hAnsi="Arial" w:cs="Arial"/>
+          <w:color w:val="B4C6E7" w:themeColor="accent1" w:themeTint="66"/>
+          <w:lang w:val="en-GB" w:eastAsia="ja-JP"/>
+        </w:rPr>
+        <w:t>Looking at modules and functions on Friday.</w:t>
+      </w:r>
+    </w:p>
+    <w:p>
+      <w:pPr>
+        <w:rPr>
+          <w:rFonts w:ascii="Arial" w:eastAsiaTheme="minorEastAsia" w:hAnsi="Arial" w:cs="Arial"/>
+          <w:color w:val="B4C6E7" w:themeColor="accent1" w:themeTint="66"/>
+          <w:lang w:val="en-GB" w:eastAsia="ja-JP"/>
+        </w:rPr>
+      </w:pPr>
+      <w:proofErr w:type="gramStart"/>
+      <w:r>
+        <w:rPr>
+          <w:rFonts w:ascii="Arial" w:eastAsiaTheme="minorEastAsia" w:hAnsi="Arial" w:cs="Arial"/>
+          <w:color w:val="B4C6E7" w:themeColor="accent1" w:themeTint="66"/>
+          <w:lang w:val="en-GB" w:eastAsia="ja-JP"/>
+        </w:rPr>
+        <w:t>Modules :</w:t>
+      </w:r>
+      <w:proofErr w:type="gramEnd"/>
+    </w:p>
+    <w:p>
+      <w:pPr>
+        <w:rPr>
+          <w:rFonts w:ascii="Arial" w:eastAsiaTheme="minorEastAsia" w:hAnsi="Arial" w:cs="Arial"/>
+          <w:color w:val="B4C6E7" w:themeColor="accent1" w:themeTint="66"/>
           <w:lang w:val="en-ZA" w:eastAsia="ja-JP"/>
         </w:rPr>
       </w:pPr>
@@ -973,7 +1066,7 @@
           <w:rFonts w:ascii="Arial" w:eastAsiaTheme="minorEastAsia" w:hAnsi="Arial" w:cs="Arial"/>
           <w:b/>
           <w:bCs/>
-          <w:color w:val="8496B0" w:themeColor="text2" w:themeTint="99"/>
+          <w:color w:val="B4C6E7" w:themeColor="accent1" w:themeTint="66"/>
           <w:lang w:val="en-ZA" w:eastAsia="ja-JP"/>
         </w:rPr>
         <w:t>Functions</w:t>
@@ -981,7 +1074,7 @@
       <w:r>
         <w:rPr>
           <w:rFonts w:ascii="Arial" w:eastAsiaTheme="minorEastAsia" w:hAnsi="Arial" w:cs="Arial"/>
-          <w:color w:val="8496B0" w:themeColor="text2" w:themeTint="99"/>
+          <w:color w:val="B4C6E7" w:themeColor="accent1" w:themeTint="66"/>
           <w:lang w:val="en-ZA" w:eastAsia="ja-JP"/>
         </w:rPr>
         <w:t xml:space="preserve"> = group of code that can be called by name to perform a task. They require arguments</w:t>
@@ -989,7 +1082,7 @@
       <w:r>
         <w:rPr>
           <w:rFonts w:ascii="Arial" w:eastAsiaTheme="minorEastAsia" w:hAnsi="Arial" w:cs="Arial"/>
-          <w:color w:val="8496B0" w:themeColor="text2" w:themeTint="99"/>
+          <w:color w:val="B4C6E7" w:themeColor="accent1" w:themeTint="66"/>
           <w:lang w:val="en-ZA" w:eastAsia="ja-JP"/>
         </w:rPr>
         <w:t xml:space="preserve"> </w:t>
@@ -997,7 +1090,7 @@
       <w:r>
         <w:rPr>
           <w:rFonts w:ascii="Arial" w:eastAsiaTheme="minorEastAsia" w:hAnsi="Arial" w:cs="Arial"/>
-          <w:color w:val="8496B0" w:themeColor="text2" w:themeTint="99"/>
+          <w:color w:val="B4C6E7" w:themeColor="accent1" w:themeTint="66"/>
           <w:lang w:val="en-ZA" w:eastAsia="ja-JP"/>
         </w:rPr>
         <w:t xml:space="preserve">(specific data values) to </w:t>
@@ -1005,7 +1098,7 @@
       <w:r>
         <w:rPr>
           <w:rFonts w:ascii="Arial" w:eastAsiaTheme="minorEastAsia" w:hAnsi="Arial" w:cs="Arial"/>
-          <w:color w:val="8496B0" w:themeColor="text2" w:themeTint="99"/>
+          <w:color w:val="B4C6E7" w:themeColor="accent1" w:themeTint="66"/>
           <w:lang w:val="en-ZA" w:eastAsia="ja-JP"/>
         </w:rPr>
         <w:t>perform</w:t>
@@ -1013,7 +1106,7 @@
       <w:r>
         <w:rPr>
           <w:rFonts w:ascii="Arial" w:eastAsiaTheme="minorEastAsia" w:hAnsi="Arial" w:cs="Arial"/>
-          <w:color w:val="8496B0" w:themeColor="text2" w:themeTint="99"/>
+          <w:color w:val="B4C6E7" w:themeColor="accent1" w:themeTint="66"/>
           <w:lang w:val="en-ZA" w:eastAsia="ja-JP"/>
         </w:rPr>
         <w:t xml:space="preserve"> their </w:t>
@@ -1022,7 +1115,7 @@
       <w:r>
         <w:rPr>
           <w:rFonts w:ascii="Arial" w:eastAsiaTheme="minorEastAsia" w:hAnsi="Arial" w:cs="Arial"/>
-          <w:color w:val="8496B0" w:themeColor="text2" w:themeTint="99"/>
+          <w:color w:val="B4C6E7" w:themeColor="accent1" w:themeTint="66"/>
           <w:lang w:val="en-ZA" w:eastAsia="ja-JP"/>
         </w:rPr>
         <w:t>ta</w:t>
@@ -1030,7 +1123,7 @@
       <w:r>
         <w:rPr>
           <w:rFonts w:ascii="Arial" w:eastAsiaTheme="minorEastAsia" w:hAnsi="Arial" w:cs="Arial"/>
-          <w:color w:val="8496B0" w:themeColor="text2" w:themeTint="99"/>
+          <w:color w:val="B4C6E7" w:themeColor="accent1" w:themeTint="66"/>
           <w:lang w:val="en-ZA" w:eastAsia="ja-JP"/>
         </w:rPr>
         <w:t>sks</w:t>
@@ -1041,7 +1134,7 @@
       <w:pPr>
         <w:rPr>
           <w:rFonts w:ascii="Arial" w:eastAsiaTheme="minorEastAsia" w:hAnsi="Arial" w:cs="Arial"/>
-          <w:color w:val="8496B0" w:themeColor="text2" w:themeTint="99"/>
+          <w:color w:val="B4C6E7" w:themeColor="accent1" w:themeTint="66"/>
           <w:lang w:val="en-ZA" w:eastAsia="ja-JP"/>
         </w:rPr>
       </w:pPr>
@@ -1049,7 +1142,7 @@
       <w:r>
         <w:rPr>
           <w:rFonts w:ascii="Arial" w:eastAsiaTheme="minorEastAsia" w:hAnsi="Arial" w:cs="Arial"/>
-          <w:color w:val="8496B0" w:themeColor="text2" w:themeTint="99"/>
+          <w:color w:val="B4C6E7" w:themeColor="accent1" w:themeTint="66"/>
           <w:lang w:val="en-ZA" w:eastAsia="ja-JP"/>
         </w:rPr>
         <w:t>e.g</w:t>
@@ -1058,7 +1151,7 @@
       <w:r>
         <w:rPr>
           <w:rFonts w:ascii="Arial" w:eastAsiaTheme="minorEastAsia" w:hAnsi="Arial" w:cs="Arial"/>
-          <w:color w:val="8496B0" w:themeColor="text2" w:themeTint="99"/>
+          <w:color w:val="B4C6E7" w:themeColor="accent1" w:themeTint="66"/>
           <w:lang w:val="en-ZA" w:eastAsia="ja-JP"/>
         </w:rPr>
         <w:t xml:space="preserve"> </w:t>
@@ -1066,7 +1159,7 @@
       <w:r>
         <w:rPr>
           <w:rFonts w:ascii="Arial" w:eastAsiaTheme="minorEastAsia" w:hAnsi="Arial" w:cs="Arial"/>
-          <w:color w:val="8496B0" w:themeColor="text2" w:themeTint="99"/>
+          <w:color w:val="B4C6E7" w:themeColor="accent1" w:themeTint="66"/>
           <w:lang w:val="en-ZA" w:eastAsia="ja-JP"/>
         </w:rPr>
         <w:t xml:space="preserve">in python </w:t>
@@ -1074,7 +1167,7 @@
       <w:r>
         <w:rPr>
           <w:rFonts w:ascii="Arial" w:eastAsiaTheme="minorEastAsia" w:hAnsi="Arial" w:cs="Arial"/>
-          <w:color w:val="8496B0" w:themeColor="text2" w:themeTint="99"/>
+          <w:color w:val="B4C6E7" w:themeColor="accent1" w:themeTint="66"/>
           <w:lang w:val="en-ZA" w:eastAsia="ja-JP"/>
         </w:rPr>
         <w:t>print (</w:t>
@@ -1083,7 +1176,7 @@
       <w:r>
         <w:rPr>
           <w:rFonts w:ascii="Arial" w:eastAsiaTheme="minorEastAsia" w:hAnsi="Arial" w:cs="Arial"/>
-          <w:color w:val="8496B0" w:themeColor="text2" w:themeTint="99"/>
+          <w:color w:val="B4C6E7" w:themeColor="accent1" w:themeTint="66"/>
           <w:lang w:val="en-ZA" w:eastAsia="ja-JP"/>
         </w:rPr>
         <w:t>abs(</w:t>
@@ -1092,7 +1185,7 @@
       <w:r>
         <w:rPr>
           <w:rFonts w:ascii="Arial" w:eastAsiaTheme="minorEastAsia" w:hAnsi="Arial" w:cs="Arial"/>
-          <w:color w:val="8496B0" w:themeColor="text2" w:themeTint="99"/>
+          <w:color w:val="B4C6E7" w:themeColor="accent1" w:themeTint="66"/>
           <w:lang w:val="en-ZA" w:eastAsia="ja-JP"/>
         </w:rPr>
         <w:t>8-9))</w:t>
@@ -1102,14 +1195,14 @@
       <w:pPr>
         <w:rPr>
           <w:rFonts w:ascii="Arial" w:eastAsiaTheme="minorEastAsia" w:hAnsi="Arial" w:cs="Arial"/>
-          <w:color w:val="8496B0" w:themeColor="text2" w:themeTint="99"/>
-          <w:lang w:val="en-ZA" w:eastAsia="ja-JP"/>
-        </w:rPr>
-      </w:pPr>
-      <w:r>
-        <w:rPr>
-          <w:rFonts w:ascii="Arial" w:eastAsiaTheme="minorEastAsia" w:hAnsi="Arial" w:cs="Arial"/>
-          <w:color w:val="8496B0" w:themeColor="text2" w:themeTint="99"/>
+          <w:color w:val="B4C6E7" w:themeColor="accent1" w:themeTint="66"/>
+          <w:lang w:val="en-ZA" w:eastAsia="ja-JP"/>
+        </w:rPr>
+      </w:pPr>
+      <w:r>
+        <w:rPr>
+          <w:rFonts w:ascii="Arial" w:eastAsiaTheme="minorEastAsia" w:hAnsi="Arial" w:cs="Arial"/>
+          <w:color w:val="B4C6E7" w:themeColor="accent1" w:themeTint="66"/>
           <w:lang w:val="en-ZA" w:eastAsia="ja-JP"/>
         </w:rPr>
         <w:t xml:space="preserve">print is the </w:t>
@@ -1118,7 +1211,7 @@
       <w:r>
         <w:rPr>
           <w:rFonts w:ascii="Arial" w:eastAsiaTheme="minorEastAsia" w:hAnsi="Arial" w:cs="Arial"/>
-          <w:color w:val="8496B0" w:themeColor="text2" w:themeTint="99"/>
+          <w:color w:val="B4C6E7" w:themeColor="accent1" w:themeTint="66"/>
           <w:lang w:val="en-ZA" w:eastAsia="ja-JP"/>
         </w:rPr>
         <w:t>function ,</w:t>
@@ -1127,7 +1220,7 @@
       <w:r>
         <w:rPr>
           <w:rFonts w:ascii="Arial" w:eastAsiaTheme="minorEastAsia" w:hAnsi="Arial" w:cs="Arial"/>
-          <w:color w:val="8496B0" w:themeColor="text2" w:themeTint="99"/>
+          <w:color w:val="B4C6E7" w:themeColor="accent1" w:themeTint="66"/>
           <w:lang w:val="en-ZA" w:eastAsia="ja-JP"/>
         </w:rPr>
         <w:t xml:space="preserve"> the function is named “print” and (8-9) is the argument AKA parameter.</w:t>
@@ -1137,7 +1230,7 @@
       <w:pPr>
         <w:rPr>
           <w:rFonts w:ascii="Arial" w:eastAsiaTheme="minorEastAsia" w:hAnsi="Arial" w:cs="Arial"/>
-          <w:color w:val="8496B0" w:themeColor="text2" w:themeTint="99"/>
+          <w:color w:val="B4C6E7" w:themeColor="accent1" w:themeTint="66"/>
           <w:lang w:val="en-ZA" w:eastAsia="ja-JP"/>
         </w:rPr>
       </w:pPr>
@@ -1146,7 +1239,7 @@
           <w:rFonts w:ascii="Arial" w:eastAsiaTheme="minorEastAsia" w:hAnsi="Arial" w:cs="Arial"/>
           <w:b/>
           <w:bCs/>
-          <w:color w:val="8496B0" w:themeColor="text2" w:themeTint="99"/>
+          <w:color w:val="B4C6E7" w:themeColor="accent1" w:themeTint="66"/>
           <w:lang w:val="en-ZA" w:eastAsia="ja-JP"/>
         </w:rPr>
         <w:t>Module</w:t>
@@ -1154,7 +1247,7 @@
       <w:r>
         <w:rPr>
           <w:rFonts w:ascii="Arial" w:eastAsiaTheme="minorEastAsia" w:hAnsi="Arial" w:cs="Arial"/>
-          <w:color w:val="8496B0" w:themeColor="text2" w:themeTint="99"/>
+          <w:color w:val="B4C6E7" w:themeColor="accent1" w:themeTint="66"/>
           <w:lang w:val="en-ZA" w:eastAsia="ja-JP"/>
         </w:rPr>
         <w:t xml:space="preserve"> = group </w:t>
@@ -1163,18 +1256,37 @@
       <w:r>
         <w:rPr>
           <w:rFonts w:ascii="Arial" w:eastAsiaTheme="minorEastAsia" w:hAnsi="Arial" w:cs="Arial"/>
-          <w:color w:val="8496B0" w:themeColor="text2" w:themeTint="99"/>
+          <w:color w:val="B4C6E7" w:themeColor="accent1" w:themeTint="66"/>
           <w:lang w:val="en-ZA" w:eastAsia="ja-JP"/>
         </w:rPr>
         <w:t>of  functions</w:t>
       </w:r>
       <w:proofErr w:type="gramEnd"/>
+    </w:p>
+    <w:p>
+      <w:pPr>
+        <w:rPr>
+          <w:rFonts w:ascii="Arial" w:eastAsiaTheme="minorEastAsia" w:hAnsi="Arial" w:cs="Arial"/>
+          <w:color w:val="000000" w:themeColor="text1"/>
+          <w:lang w:val="en-ZA" w:eastAsia="ja-JP"/>
+        </w:rPr>
+      </w:pPr>
+    </w:p>
+    <w:p>
+      <w:pPr>
+        <w:rPr>
+          <w:rFonts w:ascii="Arial" w:eastAsiaTheme="minorEastAsia" w:hAnsi="Arial" w:cs="Arial"/>
+          <w:color w:val="000000" w:themeColor="text1"/>
+          <w:lang w:val="en-ZA" w:eastAsia="ja-JP"/>
+        </w:rPr>
+      </w:pPr>
     </w:p>
     <w:p>
       <w:pPr>
         <w:rPr>
           <w:b/>
           <w:bCs/>
+          <w:color w:val="000000" w:themeColor="text1"/>
           <w:lang w:val="en-GB"/>
         </w:rPr>
       </w:pPr>
@@ -1182,14 +1294,17 @@
         <w:rPr>
           <w:b/>
           <w:bCs/>
-          <w:lang w:val="en-GB"/>
-        </w:rPr>
+          <w:color w:val="000000" w:themeColor="text1"/>
+          <w:lang w:val="en-GB"/>
+        </w:rPr>
+        <w:lastRenderedPageBreak/>
         <w:t>Modules</w:t>
       </w:r>
       <w:r>
         <w:rPr>
           <w:b/>
           <w:bCs/>
+          <w:color w:val="000000" w:themeColor="text1"/>
           <w:lang w:val="en-GB"/>
         </w:rPr>
         <w:t>:</w:t>
@@ -1203,12 +1318,14 @@
           <w:numId w:val="1"/>
         </w:numPr>
         <w:rPr>
+          <w:color w:val="000000" w:themeColor="text1"/>
           <w:lang w:val="en-GB"/>
         </w:rPr>
       </w:pPr>
       <w:proofErr w:type="spellStart"/>
       <w:r>
         <w:rPr>
+          <w:color w:val="000000" w:themeColor="text1"/>
           <w:lang w:val="en-GB"/>
         </w:rPr>
         <w:t>calculate_</w:t>
@@ -1216,6 +1333,7 @@
       <w:proofErr w:type="gramStart"/>
       <w:r>
         <w:rPr>
+          <w:color w:val="000000" w:themeColor="text1"/>
           <w:lang w:val="en-GB"/>
         </w:rPr>
         <w:t>returnsOnInvestment</w:t>
@@ -1231,12 +1349,14 @@
           <w:numId w:val="1"/>
         </w:numPr>
         <w:rPr>
+          <w:color w:val="000000" w:themeColor="text1"/>
           <w:lang w:val="en-GB"/>
         </w:rPr>
       </w:pPr>
       <w:proofErr w:type="spellStart"/>
       <w:r>
         <w:rPr>
+          <w:color w:val="000000" w:themeColor="text1"/>
           <w:lang w:val="en-GB"/>
         </w:rPr>
         <w:t>calculate_revenue</w:t>
@@ -1244,6 +1364,7 @@
       <w:proofErr w:type="spellEnd"/>
       <w:r>
         <w:rPr>
+          <w:color w:val="000000" w:themeColor="text1"/>
           <w:lang w:val="en-GB"/>
         </w:rPr>
         <w:t>.</w:t>
@@ -1257,12 +1378,14 @@
           <w:numId w:val="1"/>
         </w:numPr>
         <w:rPr>
+          <w:color w:val="000000" w:themeColor="text1"/>
           <w:lang w:val="en-GB"/>
         </w:rPr>
       </w:pPr>
       <w:proofErr w:type="spellStart"/>
       <w:r>
         <w:rPr>
+          <w:color w:val="000000" w:themeColor="text1"/>
           <w:lang w:val="en-GB"/>
         </w:rPr>
         <w:t>Calculate_percentage_</w:t>
@@ -1270,6 +1393,7 @@
       <w:proofErr w:type="gramStart"/>
       <w:r>
         <w:rPr>
+          <w:color w:val="000000" w:themeColor="text1"/>
           <w:lang w:val="en-GB"/>
         </w:rPr>
         <w:t>increase</w:t>
@@ -1285,12 +1409,14 @@
           <w:numId w:val="1"/>
         </w:numPr>
         <w:rPr>
+          <w:color w:val="000000" w:themeColor="text1"/>
           <w:lang w:val="en-GB"/>
         </w:rPr>
       </w:pPr>
       <w:proofErr w:type="spellStart"/>
       <w:r>
         <w:rPr>
+          <w:color w:val="000000" w:themeColor="text1"/>
           <w:lang w:val="en-GB"/>
         </w:rPr>
         <w:t>Calculate_items_</w:t>
@@ -1298,6 +1424,7 @@
       <w:proofErr w:type="gramStart"/>
       <w:r>
         <w:rPr>
+          <w:color w:val="000000" w:themeColor="text1"/>
           <w:lang w:val="en-GB"/>
         </w:rPr>
         <w:t>profit</w:t>
@@ -1308,27 +1435,27 @@
     <w:p>
       <w:pPr>
         <w:rPr>
-          <w:color w:val="8EAADB" w:themeColor="accent1" w:themeTint="99"/>
-          <w:lang w:val="en-GB"/>
-        </w:rPr>
-      </w:pPr>
-      <w:r>
-        <w:rPr>
-          <w:color w:val="8EAADB" w:themeColor="accent1" w:themeTint="99"/>
+          <w:color w:val="000000" w:themeColor="text1"/>
+          <w:lang w:val="en-GB"/>
+        </w:rPr>
+      </w:pPr>
+      <w:r>
+        <w:rPr>
+          <w:color w:val="000000" w:themeColor="text1"/>
           <w:lang w:val="en-GB"/>
         </w:rPr>
         <w:t xml:space="preserve">Could we potentially have the same functions in </w:t>
       </w:r>
       <w:r>
         <w:rPr>
-          <w:color w:val="8EAADB" w:themeColor="accent1" w:themeTint="99"/>
+          <w:color w:val="000000" w:themeColor="text1"/>
           <w:lang w:val="en-GB"/>
         </w:rPr>
         <w:t>each</w:t>
       </w:r>
       <w:r>
         <w:rPr>
-          <w:color w:val="8EAADB" w:themeColor="accent1" w:themeTint="99"/>
+          <w:color w:val="000000" w:themeColor="text1"/>
           <w:lang w:val="en-GB"/>
         </w:rPr>
         <w:t xml:space="preserve"> module?</w:t>
@@ -1337,6 +1464,7 @@
     <w:p>
       <w:pPr>
         <w:rPr>
+          <w:color w:val="000000" w:themeColor="text1"/>
           <w:lang w:val="en-GB"/>
         </w:rPr>
       </w:pPr>
@@ -1344,12 +1472,14 @@
         <w:rPr>
           <w:b/>
           <w:bCs/>
+          <w:color w:val="000000" w:themeColor="text1"/>
           <w:lang w:val="en-GB"/>
         </w:rPr>
         <w:t>Functions</w:t>
       </w:r>
       <w:r>
         <w:rPr>
+          <w:color w:val="000000" w:themeColor="text1"/>
           <w:lang w:val="en-GB"/>
         </w:rPr>
         <w:t xml:space="preserve">: prompt (), display (), </w:t>
@@ -1357,6 +1487,7 @@
       <w:proofErr w:type="gramStart"/>
       <w:r>
         <w:rPr>
+          <w:color w:val="000000" w:themeColor="text1"/>
           <w:lang w:val="en-GB"/>
         </w:rPr>
         <w:t>calculate(</w:t>
@@ -1364,24 +1495,28 @@
       <w:proofErr w:type="gramEnd"/>
       <w:r>
         <w:rPr>
+          <w:color w:val="000000" w:themeColor="text1"/>
           <w:lang w:val="en-GB"/>
         </w:rPr>
         <w:t>), print()</w:t>
       </w:r>
       <w:r>
         <w:rPr>
+          <w:color w:val="000000" w:themeColor="text1"/>
           <w:lang w:val="en-GB"/>
         </w:rPr>
         <w:t xml:space="preserve">  </w:t>
       </w:r>
       <w:r>
         <w:rPr>
+          <w:color w:val="000000" w:themeColor="text1"/>
           <w:lang w:val="en-GB"/>
         </w:rPr>
         <w:t>, get() idk</w:t>
       </w:r>
       <w:r>
         <w:rPr>
+          <w:color w:val="000000" w:themeColor="text1"/>
           <w:lang w:val="en-GB"/>
         </w:rPr>
         <w:t>??</w:t>
@@ -1391,22 +1526,25 @@
       <w:pPr>
         <w:rPr>
           <w:rFonts w:ascii="Arial" w:eastAsiaTheme="minorEastAsia" w:hAnsi="Arial" w:cs="Arial"/>
-          <w:lang w:val="en-ZA" w:eastAsia="ja-JP"/>
-        </w:rPr>
-      </w:pPr>
-    </w:p>
-    <w:p>
-      <w:pPr>
-        <w:rPr>
-          <w:rFonts w:ascii="Arial" w:eastAsiaTheme="minorEastAsia" w:hAnsi="Arial" w:cs="Arial"/>
-          <w:lang w:val="en-ZA" w:eastAsia="ja-JP"/>
-        </w:rPr>
-      </w:pPr>
-    </w:p>
-    <w:p>
-      <w:pPr>
-        <w:rPr>
-          <w:rFonts w:ascii="Arial" w:eastAsiaTheme="minorEastAsia" w:hAnsi="Arial" w:cs="Arial"/>
+          <w:color w:val="000000" w:themeColor="text1"/>
+          <w:lang w:val="en-ZA" w:eastAsia="ja-JP"/>
+        </w:rPr>
+      </w:pPr>
+    </w:p>
+    <w:p>
+      <w:pPr>
+        <w:rPr>
+          <w:rFonts w:ascii="Arial" w:eastAsiaTheme="minorEastAsia" w:hAnsi="Arial" w:cs="Arial"/>
+          <w:color w:val="000000" w:themeColor="text1"/>
+          <w:lang w:val="en-ZA" w:eastAsia="ja-JP"/>
+        </w:rPr>
+      </w:pPr>
+    </w:p>
+    <w:p>
+      <w:pPr>
+        <w:rPr>
+          <w:rFonts w:ascii="Arial" w:eastAsiaTheme="minorEastAsia" w:hAnsi="Arial" w:cs="Arial"/>
+          <w:color w:val="000000" w:themeColor="text1"/>
           <w:lang w:val="en-ZA" w:eastAsia="ja-JP"/>
         </w:rPr>
       </w:pPr>
@@ -1415,14 +1553,15 @@
           <w:rFonts w:ascii="Arial" w:eastAsiaTheme="minorEastAsia" w:hAnsi="Arial" w:cs="Arial"/>
           <w:b/>
           <w:bCs/>
-          <w:lang w:val="en-ZA" w:eastAsia="ja-JP"/>
-        </w:rPr>
-        <w:lastRenderedPageBreak/>
+          <w:color w:val="000000" w:themeColor="text1"/>
+          <w:lang w:val="en-ZA" w:eastAsia="ja-JP"/>
+        </w:rPr>
         <w:t>Control structures required for each module maybe</w:t>
       </w:r>
       <w:r>
         <w:rPr>
           <w:rFonts w:ascii="Arial" w:eastAsiaTheme="minorEastAsia" w:hAnsi="Arial" w:cs="Arial"/>
+          <w:color w:val="000000" w:themeColor="text1"/>
           <w:lang w:val="en-ZA" w:eastAsia="ja-JP"/>
         </w:rPr>
         <w:t>:</w:t>
@@ -1432,12 +1571,14 @@
       <w:pPr>
         <w:rPr>
           <w:rFonts w:ascii="Arial" w:eastAsiaTheme="minorEastAsia" w:hAnsi="Arial" w:cs="Arial"/>
-          <w:lang w:val="en-ZA" w:eastAsia="ja-JP"/>
-        </w:rPr>
-      </w:pPr>
-      <w:r>
-        <w:rPr>
-          <w:rFonts w:ascii="Arial" w:eastAsiaTheme="minorEastAsia" w:hAnsi="Arial" w:cs="Arial"/>
+          <w:color w:val="000000" w:themeColor="text1"/>
+          <w:lang w:val="en-ZA" w:eastAsia="ja-JP"/>
+        </w:rPr>
+      </w:pPr>
+      <w:r>
+        <w:rPr>
+          <w:rFonts w:ascii="Arial" w:eastAsiaTheme="minorEastAsia" w:hAnsi="Arial" w:cs="Arial"/>
+          <w:color w:val="000000" w:themeColor="text1"/>
           <w:lang w:val="en-ZA" w:eastAsia="ja-JP"/>
         </w:rPr>
         <w:t xml:space="preserve">DOWHILE, </w:t>
@@ -1446,6 +1587,7 @@
       <w:r>
         <w:rPr>
           <w:rFonts w:ascii="Arial" w:eastAsiaTheme="minorEastAsia" w:hAnsi="Arial" w:cs="Arial"/>
+          <w:color w:val="000000" w:themeColor="text1"/>
           <w:lang w:val="en-ZA" w:eastAsia="ja-JP"/>
         </w:rPr>
         <w:t>REPEAT..</w:t>
@@ -1454,23 +1596,32 @@
       <w:r>
         <w:rPr>
           <w:rFonts w:ascii="Arial" w:eastAsiaTheme="minorEastAsia" w:hAnsi="Arial" w:cs="Arial"/>
+          <w:color w:val="000000" w:themeColor="text1"/>
           <w:lang w:val="en-ZA" w:eastAsia="ja-JP"/>
         </w:rPr>
         <w:t>UNTIL..</w:t>
       </w:r>
-    </w:p>
-    <w:p>
-      <w:pPr>
-        <w:rPr>
-          <w:rFonts w:ascii="Arial" w:eastAsiaTheme="minorEastAsia" w:hAnsi="Arial" w:cs="Arial"/>
-          <w:color w:val="8EAADB" w:themeColor="accent1" w:themeTint="99"/>
-          <w:lang w:val="en-ZA" w:eastAsia="ja-JP"/>
-        </w:rPr>
-      </w:pPr>
-      <w:r>
-        <w:rPr>
-          <w:rFonts w:ascii="Arial" w:eastAsiaTheme="minorEastAsia" w:hAnsi="Arial" w:cs="Arial"/>
-          <w:color w:val="8EAADB" w:themeColor="accent1" w:themeTint="99"/>
+      <w:r>
+        <w:rPr>
+          <w:rFonts w:ascii="Arial" w:eastAsiaTheme="minorEastAsia" w:hAnsi="Arial" w:cs="Arial"/>
+          <w:color w:val="000000" w:themeColor="text1"/>
+          <w:lang w:val="en-ZA" w:eastAsia="ja-JP"/>
+        </w:rPr>
+        <w:t>, IF STATEMENT( if net profit above 0 , display net profit , else display loss) or calculate loss.</w:t>
+      </w:r>
+    </w:p>
+    <w:p>
+      <w:pPr>
+        <w:rPr>
+          <w:rFonts w:ascii="Arial" w:eastAsiaTheme="minorEastAsia" w:hAnsi="Arial" w:cs="Arial"/>
+          <w:color w:val="000000" w:themeColor="text1"/>
+          <w:lang w:val="en-ZA" w:eastAsia="ja-JP"/>
+        </w:rPr>
+      </w:pPr>
+      <w:r>
+        <w:rPr>
+          <w:rFonts w:ascii="Arial" w:eastAsiaTheme="minorEastAsia" w:hAnsi="Arial" w:cs="Arial"/>
+          <w:color w:val="000000" w:themeColor="text1"/>
           <w:lang w:val="en-ZA" w:eastAsia="ja-JP"/>
         </w:rPr>
         <w:t xml:space="preserve">Sorry, </w:t>
@@ -1479,7 +1630,7 @@
       <w:r>
         <w:rPr>
           <w:rFonts w:ascii="Arial" w:eastAsiaTheme="minorEastAsia" w:hAnsi="Arial" w:cs="Arial"/>
-          <w:color w:val="8EAADB" w:themeColor="accent1" w:themeTint="99"/>
+          <w:color w:val="000000" w:themeColor="text1"/>
           <w:lang w:val="en-ZA" w:eastAsia="ja-JP"/>
         </w:rPr>
         <w:t>This</w:t>
@@ -1488,39 +1639,26 @@
       <w:r>
         <w:rPr>
           <w:rFonts w:ascii="Arial" w:eastAsiaTheme="minorEastAsia" w:hAnsi="Arial" w:cs="Arial"/>
-          <w:color w:val="8EAADB" w:themeColor="accent1" w:themeTint="99"/>
-          <w:lang w:val="en-ZA" w:eastAsia="ja-JP"/>
-        </w:rPr>
-        <w:t xml:space="preserve"> is just to help see clearly where and how to approach</w:t>
-      </w:r>
-      <w:r>
-        <w:rPr>
-          <w:rFonts w:ascii="Arial" w:eastAsiaTheme="minorEastAsia" w:hAnsi="Arial" w:cs="Arial"/>
-          <w:lang w:val="en-ZA" w:eastAsia="ja-JP"/>
-        </w:rPr>
-        <w:t xml:space="preserve"> </w:t>
-      </w:r>
-      <w:r>
-        <w:rPr>
-          <w:rFonts w:ascii="Arial" w:eastAsiaTheme="minorEastAsia" w:hAnsi="Arial" w:cs="Arial"/>
-          <w:color w:val="8EAADB" w:themeColor="accent1" w:themeTint="99"/>
-          <w:lang w:val="en-ZA" w:eastAsia="ja-JP"/>
-        </w:rPr>
-        <w:t>the whole pseudocode thing</w:t>
-      </w:r>
-    </w:p>
-    <w:p>
-      <w:pPr>
-        <w:rPr>
-          <w:rFonts w:ascii="Arial" w:eastAsiaTheme="minorEastAsia" w:hAnsi="Arial" w:cs="Arial"/>
-          <w:lang w:val="en-ZA" w:eastAsia="ja-JP"/>
-        </w:rPr>
-      </w:pPr>
-    </w:p>
-    <w:p>
-      <w:pPr>
-        <w:rPr>
-          <w:rFonts w:ascii="Arial" w:eastAsiaTheme="minorEastAsia" w:hAnsi="Arial" w:cs="Arial"/>
+          <w:color w:val="000000" w:themeColor="text1"/>
+          <w:lang w:val="en-ZA" w:eastAsia="ja-JP"/>
+        </w:rPr>
+        <w:t xml:space="preserve"> is just to help see clearly where and how to approach the whole pseudocode thing</w:t>
+      </w:r>
+    </w:p>
+    <w:p>
+      <w:pPr>
+        <w:rPr>
+          <w:rFonts w:ascii="Arial" w:eastAsiaTheme="minorEastAsia" w:hAnsi="Arial" w:cs="Arial"/>
+          <w:color w:val="000000" w:themeColor="text1"/>
+          <w:lang w:val="en-ZA" w:eastAsia="ja-JP"/>
+        </w:rPr>
+      </w:pPr>
+    </w:p>
+    <w:p>
+      <w:pPr>
+        <w:rPr>
+          <w:rFonts w:ascii="Arial" w:eastAsiaTheme="minorEastAsia" w:hAnsi="Arial" w:cs="Arial"/>
+          <w:color w:val="000000" w:themeColor="text1"/>
           <w:lang w:val="en-ZA" w:eastAsia="ja-JP"/>
         </w:rPr>
       </w:pPr>
@@ -1529,6 +1667,7 @@
           <w:rFonts w:ascii="Arial" w:eastAsiaTheme="minorEastAsia" w:hAnsi="Arial" w:cs="Arial"/>
           <w:b/>
           <w:bCs/>
+          <w:color w:val="000000" w:themeColor="text1"/>
           <w:lang w:val="en-ZA" w:eastAsia="ja-JP"/>
         </w:rPr>
         <w:t>Hierarchy diagram</w:t>
@@ -1538,6 +1677,7 @@
           <w:rFonts w:ascii="Arial" w:eastAsiaTheme="minorEastAsia" w:hAnsi="Arial" w:cs="Arial"/>
           <w:b/>
           <w:bCs/>
+          <w:color w:val="000000" w:themeColor="text1"/>
           <w:lang w:val="en-ZA" w:eastAsia="ja-JP"/>
         </w:rPr>
         <w:t xml:space="preserve"> </w:t>
@@ -1548,6 +1688,7 @@
           <w:rFonts w:ascii="Arial" w:eastAsiaTheme="minorEastAsia" w:hAnsi="Arial" w:cs="Arial"/>
           <w:b/>
           <w:bCs/>
+          <w:color w:val="000000" w:themeColor="text1"/>
           <w:lang w:val="en-ZA" w:eastAsia="ja-JP"/>
         </w:rPr>
         <w:t>link</w:t>
@@ -1555,6 +1696,7 @@
       <w:r>
         <w:rPr>
           <w:rFonts w:ascii="Arial" w:eastAsiaTheme="minorEastAsia" w:hAnsi="Arial" w:cs="Arial"/>
+          <w:color w:val="000000" w:themeColor="text1"/>
           <w:lang w:val="en-ZA" w:eastAsia="ja-JP"/>
         </w:rPr>
         <w:t xml:space="preserve"> :</w:t>
@@ -1565,6 +1707,7 @@
       <w:pPr>
         <w:rPr>
           <w:rFonts w:ascii="Arial" w:eastAsiaTheme="minorEastAsia" w:hAnsi="Arial" w:cs="Arial"/>
+          <w:color w:val="000000" w:themeColor="text1"/>
           <w:lang w:val="en-ZA" w:eastAsia="ja-JP"/>
         </w:rPr>
       </w:pPr>
@@ -1573,6 +1716,7 @@
           <w:rPr>
             <w:rStyle w:val="Hyperlink"/>
             <w:rFonts w:ascii="Arial" w:eastAsiaTheme="minorEastAsia" w:hAnsi="Arial" w:cs="Arial"/>
+            <w:color w:val="000000" w:themeColor="text1"/>
             <w:lang w:val="en-ZA" w:eastAsia="ja-JP"/>
           </w:rPr>
           <w:t>https://app.diagrams.net/#LHierarchy%20Chart</w:t>
@@ -1583,6 +1727,7 @@
       <w:pPr>
         <w:rPr>
           <w:rFonts w:ascii="Arial" w:eastAsiaTheme="minorEastAsia" w:hAnsi="Arial" w:cs="Arial"/>
+          <w:color w:val="000000" w:themeColor="text1"/>
           <w:lang w:val="en-ZA" w:eastAsia="ja-JP"/>
         </w:rPr>
       </w:pPr>
@@ -1593,6 +1738,7 @@
           <w:rFonts w:ascii="Arial" w:eastAsiaTheme="minorEastAsia" w:hAnsi="Arial" w:cs="Arial"/>
           <w:b/>
           <w:bCs/>
+          <w:color w:val="000000" w:themeColor="text1"/>
           <w:lang w:val="en-ZA" w:eastAsia="ja-JP"/>
         </w:rPr>
       </w:pPr>
@@ -1602,6 +1748,7 @@
           <w:rFonts w:ascii="Arial" w:eastAsiaTheme="minorEastAsia" w:hAnsi="Arial" w:cs="Arial"/>
           <w:b/>
           <w:bCs/>
+          <w:color w:val="000000" w:themeColor="text1"/>
           <w:lang w:val="en-ZA" w:eastAsia="ja-JP"/>
         </w:rPr>
         <w:t>Noku</w:t>
@@ -1612,6 +1759,7 @@
           <w:rFonts w:ascii="Arial" w:eastAsiaTheme="minorEastAsia" w:hAnsi="Arial" w:cs="Arial"/>
           <w:b/>
           <w:bCs/>
+          <w:color w:val="000000" w:themeColor="text1"/>
           <w:lang w:val="en-ZA" w:eastAsia="ja-JP"/>
         </w:rPr>
         <w:t xml:space="preserve"> pseudocode: </w:t>
@@ -1621,12 +1769,14 @@
       <w:pPr>
         <w:rPr>
           <w:rFonts w:ascii="Arial" w:eastAsiaTheme="minorEastAsia" w:hAnsi="Arial" w:cs="Arial"/>
-          <w:lang w:val="en-ZA" w:eastAsia="ja-JP"/>
-        </w:rPr>
-      </w:pPr>
-      <w:r>
-        <w:rPr>
-          <w:rFonts w:ascii="Arial" w:eastAsiaTheme="minorEastAsia" w:hAnsi="Arial" w:cs="Arial"/>
+          <w:color w:val="000000" w:themeColor="text1"/>
+          <w:lang w:val="en-ZA" w:eastAsia="ja-JP"/>
+        </w:rPr>
+      </w:pPr>
+      <w:r>
+        <w:rPr>
+          <w:rFonts w:ascii="Arial" w:eastAsiaTheme="minorEastAsia" w:hAnsi="Arial" w:cs="Arial"/>
+          <w:color w:val="000000" w:themeColor="text1"/>
           <w:lang w:val="en-ZA" w:eastAsia="ja-JP"/>
         </w:rPr>
         <w:t>Start</w:t>
@@ -1636,6 +1786,7 @@
       <w:pPr>
         <w:rPr>
           <w:rFonts w:ascii="Arial" w:eastAsiaTheme="minorEastAsia" w:hAnsi="Arial" w:cs="Arial"/>
+          <w:color w:val="000000" w:themeColor="text1"/>
           <w:lang w:val="en-ZA" w:eastAsia="ja-JP"/>
         </w:rPr>
       </w:pPr>
@@ -1643,6 +1794,7 @@
       <w:r>
         <w:rPr>
           <w:rFonts w:ascii="Arial" w:eastAsiaTheme="minorEastAsia" w:hAnsi="Arial" w:cs="Arial"/>
+          <w:color w:val="000000" w:themeColor="text1"/>
           <w:lang w:val="en-ZA" w:eastAsia="ja-JP"/>
         </w:rPr>
         <w:t>Cost_price</w:t>
@@ -1651,6 +1803,7 @@
       <w:r>
         <w:rPr>
           <w:rFonts w:ascii="Arial" w:eastAsiaTheme="minorEastAsia" w:hAnsi="Arial" w:cs="Arial"/>
+          <w:color w:val="000000" w:themeColor="text1"/>
           <w:lang w:val="en-ZA" w:eastAsia="ja-JP"/>
         </w:rPr>
         <w:t xml:space="preserve"> = [</w:t>
@@ -1660,6 +1813,7 @@
       <w:r>
         <w:rPr>
           <w:rFonts w:ascii="Arial" w:eastAsiaTheme="minorEastAsia" w:hAnsi="Arial" w:cs="Arial"/>
+          <w:color w:val="000000" w:themeColor="text1"/>
           <w:lang w:val="en-ZA" w:eastAsia="ja-JP"/>
         </w:rPr>
         <w:t>itemx,itemy</w:t>
@@ -1668,6 +1822,7 @@
       <w:r>
         <w:rPr>
           <w:rFonts w:ascii="Arial" w:eastAsiaTheme="minorEastAsia" w:hAnsi="Arial" w:cs="Arial"/>
+          <w:color w:val="000000" w:themeColor="text1"/>
           <w:lang w:val="en-ZA" w:eastAsia="ja-JP"/>
         </w:rPr>
         <w:t>,itemz</w:t>
@@ -1676,6 +1831,7 @@
       <w:r>
         <w:rPr>
           <w:rFonts w:ascii="Arial" w:eastAsiaTheme="minorEastAsia" w:hAnsi="Arial" w:cs="Arial"/>
+          <w:color w:val="000000" w:themeColor="text1"/>
           <w:lang w:val="en-ZA" w:eastAsia="ja-JP"/>
         </w:rPr>
         <w:t>]</w:t>
@@ -1685,12 +1841,14 @@
       <w:pPr>
         <w:rPr>
           <w:rFonts w:ascii="Arial" w:eastAsiaTheme="minorEastAsia" w:hAnsi="Arial" w:cs="Arial"/>
-          <w:lang w:val="en-ZA" w:eastAsia="ja-JP"/>
-        </w:rPr>
-      </w:pPr>
-      <w:r>
-        <w:rPr>
-          <w:rFonts w:ascii="Arial" w:eastAsiaTheme="minorEastAsia" w:hAnsi="Arial" w:cs="Arial"/>
+          <w:color w:val="000000" w:themeColor="text1"/>
+          <w:lang w:val="en-ZA" w:eastAsia="ja-JP"/>
+        </w:rPr>
+      </w:pPr>
+      <w:r>
+        <w:rPr>
+          <w:rFonts w:ascii="Arial" w:eastAsiaTheme="minorEastAsia" w:hAnsi="Arial" w:cs="Arial"/>
+          <w:color w:val="000000" w:themeColor="text1"/>
           <w:lang w:val="en-ZA" w:eastAsia="ja-JP"/>
         </w:rPr>
         <w:t>Prompt for Increase%</w:t>
@@ -1700,12 +1858,14 @@
       <w:pPr>
         <w:rPr>
           <w:rFonts w:ascii="Arial" w:eastAsiaTheme="minorEastAsia" w:hAnsi="Arial" w:cs="Arial"/>
-          <w:lang w:val="en-ZA" w:eastAsia="ja-JP"/>
-        </w:rPr>
-      </w:pPr>
-      <w:r>
-        <w:rPr>
-          <w:rFonts w:ascii="Arial" w:eastAsiaTheme="minorEastAsia" w:hAnsi="Arial" w:cs="Arial"/>
+          <w:color w:val="000000" w:themeColor="text1"/>
+          <w:lang w:val="en-ZA" w:eastAsia="ja-JP"/>
+        </w:rPr>
+      </w:pPr>
+      <w:r>
+        <w:rPr>
+          <w:rFonts w:ascii="Arial" w:eastAsiaTheme="minorEastAsia" w:hAnsi="Arial" w:cs="Arial"/>
+          <w:color w:val="000000" w:themeColor="text1"/>
           <w:lang w:val="en-ZA" w:eastAsia="ja-JP"/>
         </w:rPr>
         <w:t>Get Increase%</w:t>
@@ -1715,12 +1875,14 @@
       <w:pPr>
         <w:rPr>
           <w:rFonts w:ascii="Arial" w:eastAsiaTheme="minorEastAsia" w:hAnsi="Arial" w:cs="Arial"/>
-          <w:lang w:val="en-ZA" w:eastAsia="ja-JP"/>
-        </w:rPr>
-      </w:pPr>
-      <w:r>
-        <w:rPr>
-          <w:rFonts w:ascii="Arial" w:eastAsiaTheme="minorEastAsia" w:hAnsi="Arial" w:cs="Arial"/>
+          <w:color w:val="000000" w:themeColor="text1"/>
+          <w:lang w:val="en-ZA" w:eastAsia="ja-JP"/>
+        </w:rPr>
+      </w:pPr>
+      <w:r>
+        <w:rPr>
+          <w:rFonts w:ascii="Arial" w:eastAsiaTheme="minorEastAsia" w:hAnsi="Arial" w:cs="Arial"/>
+          <w:color w:val="000000" w:themeColor="text1"/>
           <w:lang w:val="en-ZA" w:eastAsia="ja-JP"/>
         </w:rPr>
         <w:t>Prompt for quantity</w:t>
@@ -1730,12 +1892,14 @@
       <w:pPr>
         <w:rPr>
           <w:rFonts w:ascii="Arial" w:eastAsiaTheme="minorEastAsia" w:hAnsi="Arial" w:cs="Arial"/>
-          <w:lang w:val="en-ZA" w:eastAsia="ja-JP"/>
-        </w:rPr>
-      </w:pPr>
-      <w:r>
-        <w:rPr>
-          <w:rFonts w:ascii="Arial" w:eastAsiaTheme="minorEastAsia" w:hAnsi="Arial" w:cs="Arial"/>
+          <w:color w:val="000000" w:themeColor="text1"/>
+          <w:lang w:val="en-ZA" w:eastAsia="ja-JP"/>
+        </w:rPr>
+      </w:pPr>
+      <w:r>
+        <w:rPr>
+          <w:rFonts w:ascii="Arial" w:eastAsiaTheme="minorEastAsia" w:hAnsi="Arial" w:cs="Arial"/>
+          <w:color w:val="000000" w:themeColor="text1"/>
           <w:lang w:val="en-ZA" w:eastAsia="ja-JP"/>
         </w:rPr>
         <w:t xml:space="preserve">Get </w:t>
@@ -1744,6 +1908,7 @@
       <w:r>
         <w:rPr>
           <w:rFonts w:ascii="Arial" w:eastAsiaTheme="minorEastAsia" w:hAnsi="Arial" w:cs="Arial"/>
+          <w:color w:val="000000" w:themeColor="text1"/>
           <w:lang w:val="en-ZA" w:eastAsia="ja-JP"/>
         </w:rPr>
         <w:t>quantity</w:t>
@@ -1754,6 +1919,7 @@
       <w:pPr>
         <w:rPr>
           <w:rFonts w:ascii="Arial" w:eastAsiaTheme="minorEastAsia" w:hAnsi="Arial" w:cs="Arial"/>
+          <w:color w:val="000000" w:themeColor="text1"/>
           <w:lang w:val="en-ZA" w:eastAsia="ja-JP"/>
         </w:rPr>
       </w:pPr>
@@ -1761,6 +1927,7 @@
       <w:r>
         <w:rPr>
           <w:rFonts w:ascii="Arial" w:eastAsiaTheme="minorEastAsia" w:hAnsi="Arial" w:cs="Arial"/>
+          <w:color w:val="000000" w:themeColor="text1"/>
           <w:lang w:val="en-ZA" w:eastAsia="ja-JP"/>
         </w:rPr>
         <w:t>Item_ID</w:t>
@@ -1769,6 +1936,7 @@
       <w:r>
         <w:rPr>
           <w:rFonts w:ascii="Arial" w:eastAsiaTheme="minorEastAsia" w:hAnsi="Arial" w:cs="Arial"/>
+          <w:color w:val="000000" w:themeColor="text1"/>
           <w:lang w:val="en-ZA" w:eastAsia="ja-JP"/>
         </w:rPr>
         <w:t xml:space="preserve"> = 0</w:t>
@@ -1778,12 +1946,14 @@
       <w:pPr>
         <w:rPr>
           <w:rFonts w:ascii="Arial" w:eastAsiaTheme="minorEastAsia" w:hAnsi="Arial" w:cs="Arial"/>
-          <w:lang w:val="en-ZA" w:eastAsia="ja-JP"/>
-        </w:rPr>
-      </w:pPr>
-      <w:r>
-        <w:rPr>
-          <w:rFonts w:ascii="Arial" w:eastAsiaTheme="minorEastAsia" w:hAnsi="Arial" w:cs="Arial"/>
+          <w:color w:val="000000" w:themeColor="text1"/>
+          <w:lang w:val="en-ZA" w:eastAsia="ja-JP"/>
+        </w:rPr>
+      </w:pPr>
+      <w:r>
+        <w:rPr>
+          <w:rFonts w:ascii="Arial" w:eastAsiaTheme="minorEastAsia" w:hAnsi="Arial" w:cs="Arial"/>
+          <w:color w:val="000000" w:themeColor="text1"/>
           <w:lang w:val="en-ZA" w:eastAsia="ja-JP"/>
         </w:rPr>
         <w:t>Prompt for expenses</w:t>
@@ -1793,12 +1963,14 @@
       <w:pPr>
         <w:rPr>
           <w:rFonts w:ascii="Arial" w:eastAsiaTheme="minorEastAsia" w:hAnsi="Arial" w:cs="Arial"/>
-          <w:lang w:val="en-ZA" w:eastAsia="ja-JP"/>
-        </w:rPr>
-      </w:pPr>
-      <w:r>
-        <w:rPr>
-          <w:rFonts w:ascii="Arial" w:eastAsiaTheme="minorEastAsia" w:hAnsi="Arial" w:cs="Arial"/>
+          <w:color w:val="000000" w:themeColor="text1"/>
+          <w:lang w:val="en-ZA" w:eastAsia="ja-JP"/>
+        </w:rPr>
+      </w:pPr>
+      <w:r>
+        <w:rPr>
+          <w:rFonts w:ascii="Arial" w:eastAsiaTheme="minorEastAsia" w:hAnsi="Arial" w:cs="Arial"/>
+          <w:color w:val="000000" w:themeColor="text1"/>
           <w:lang w:val="en-ZA" w:eastAsia="ja-JP"/>
         </w:rPr>
         <w:t xml:space="preserve">Get </w:t>
@@ -1807,6 +1979,7 @@
       <w:r>
         <w:rPr>
           <w:rFonts w:ascii="Arial" w:eastAsiaTheme="minorEastAsia" w:hAnsi="Arial" w:cs="Arial"/>
+          <w:color w:val="000000" w:themeColor="text1"/>
           <w:lang w:val="en-ZA" w:eastAsia="ja-JP"/>
         </w:rPr>
         <w:t>expenses</w:t>
@@ -1817,12 +1990,14 @@
       <w:pPr>
         <w:rPr>
           <w:rFonts w:ascii="Arial" w:eastAsiaTheme="minorEastAsia" w:hAnsi="Arial" w:cs="Arial"/>
-          <w:lang w:val="en-ZA" w:eastAsia="ja-JP"/>
-        </w:rPr>
-      </w:pPr>
-      <w:r>
-        <w:rPr>
-          <w:rFonts w:ascii="Arial" w:eastAsiaTheme="minorEastAsia" w:hAnsi="Arial" w:cs="Arial"/>
+          <w:color w:val="000000" w:themeColor="text1"/>
+          <w:lang w:val="en-ZA" w:eastAsia="ja-JP"/>
+        </w:rPr>
+      </w:pPr>
+      <w:r>
+        <w:rPr>
+          <w:rFonts w:ascii="Arial" w:eastAsiaTheme="minorEastAsia" w:hAnsi="Arial" w:cs="Arial"/>
+          <w:color w:val="000000" w:themeColor="text1"/>
           <w:lang w:val="en-ZA" w:eastAsia="ja-JP"/>
         </w:rPr>
         <w:t xml:space="preserve">DOWHILE </w:t>
@@ -1831,6 +2006,7 @@
       <w:r>
         <w:rPr>
           <w:rFonts w:ascii="Arial" w:eastAsiaTheme="minorEastAsia" w:hAnsi="Arial" w:cs="Arial"/>
+          <w:color w:val="000000" w:themeColor="text1"/>
           <w:lang w:val="en-ZA" w:eastAsia="ja-JP"/>
         </w:rPr>
         <w:t>item_ID</w:t>
@@ -1839,6 +2015,7 @@
       <w:r>
         <w:rPr>
           <w:rFonts w:ascii="Arial" w:eastAsiaTheme="minorEastAsia" w:hAnsi="Arial" w:cs="Arial"/>
+          <w:color w:val="000000" w:themeColor="text1"/>
           <w:lang w:val="en-ZA" w:eastAsia="ja-JP"/>
         </w:rPr>
         <w:t xml:space="preserve"> &lt; quantity</w:t>
@@ -1848,12 +2025,14 @@
       <w:pPr>
         <w:rPr>
           <w:rFonts w:ascii="Arial" w:eastAsiaTheme="minorEastAsia" w:hAnsi="Arial" w:cs="Arial"/>
-          <w:lang w:val="en-ZA" w:eastAsia="ja-JP"/>
-        </w:rPr>
-      </w:pPr>
-      <w:r>
-        <w:rPr>
-          <w:rFonts w:ascii="Arial" w:eastAsiaTheme="minorEastAsia" w:hAnsi="Arial" w:cs="Arial"/>
+          <w:color w:val="000000" w:themeColor="text1"/>
+          <w:lang w:val="en-ZA" w:eastAsia="ja-JP"/>
+        </w:rPr>
+      </w:pPr>
+      <w:r>
+        <w:rPr>
+          <w:rFonts w:ascii="Arial" w:eastAsiaTheme="minorEastAsia" w:hAnsi="Arial" w:cs="Arial"/>
+          <w:color w:val="000000" w:themeColor="text1"/>
           <w:lang w:val="en-ZA" w:eastAsia="ja-JP"/>
         </w:rPr>
         <w:t xml:space="preserve">Price% = </w:t>
@@ -1862,6 +2041,7 @@
       <w:r>
         <w:rPr>
           <w:rFonts w:ascii="Arial" w:eastAsiaTheme="minorEastAsia" w:hAnsi="Arial" w:cs="Arial"/>
+          <w:color w:val="000000" w:themeColor="text1"/>
           <w:lang w:val="en-ZA" w:eastAsia="ja-JP"/>
         </w:rPr>
         <w:t>cost_price</w:t>
@@ -1870,6 +2050,7 @@
       <w:r>
         <w:rPr>
           <w:rFonts w:ascii="Arial" w:eastAsiaTheme="minorEastAsia" w:hAnsi="Arial" w:cs="Arial"/>
+          <w:color w:val="000000" w:themeColor="text1"/>
           <w:lang w:val="en-ZA" w:eastAsia="ja-JP"/>
         </w:rPr>
         <w:t>[</w:t>
@@ -1878,6 +2059,7 @@
       <w:r>
         <w:rPr>
           <w:rFonts w:ascii="Arial" w:eastAsiaTheme="minorEastAsia" w:hAnsi="Arial" w:cs="Arial"/>
+          <w:color w:val="000000" w:themeColor="text1"/>
           <w:lang w:val="en-ZA" w:eastAsia="ja-JP"/>
         </w:rPr>
         <w:t>item_ID</w:t>
@@ -1886,6 +2068,7 @@
       <w:r>
         <w:rPr>
           <w:rFonts w:ascii="Arial" w:eastAsiaTheme="minorEastAsia" w:hAnsi="Arial" w:cs="Arial"/>
+          <w:color w:val="000000" w:themeColor="text1"/>
           <w:lang w:val="en-ZA" w:eastAsia="ja-JP"/>
         </w:rPr>
         <w:t>] * Increase%</w:t>
@@ -1895,6 +2078,7 @@
       <w:pPr>
         <w:rPr>
           <w:rFonts w:ascii="Arial" w:eastAsiaTheme="minorEastAsia" w:hAnsi="Arial" w:cs="Arial"/>
+          <w:color w:val="000000" w:themeColor="text1"/>
           <w:lang w:val="en-ZA" w:eastAsia="ja-JP"/>
         </w:rPr>
       </w:pPr>
@@ -1902,6 +2086,7 @@
       <w:r>
         <w:rPr>
           <w:rFonts w:ascii="Arial" w:eastAsiaTheme="minorEastAsia" w:hAnsi="Arial" w:cs="Arial"/>
+          <w:color w:val="000000" w:themeColor="text1"/>
           <w:lang w:val="en-ZA" w:eastAsia="ja-JP"/>
         </w:rPr>
         <w:t>Selling_price</w:t>
@@ -1912,23 +2097,391 @@
       <w:pPr>
         <w:rPr>
           <w:rFonts w:ascii="Arial" w:eastAsiaTheme="minorEastAsia" w:hAnsi="Arial" w:cs="Arial"/>
-          <w:lang w:val="en-ZA" w:eastAsia="ja-JP"/>
-        </w:rPr>
-      </w:pPr>
-    </w:p>
-    <w:p>
-      <w:pPr>
-        <w:rPr>
-          <w:lang w:val="en-GB"/>
-        </w:rPr>
-      </w:pPr>
-    </w:p>
-    <w:p>
-      <w:pPr>
-        <w:rPr>
-          <w:lang w:val="en-GB"/>
-        </w:rPr>
-      </w:pPr>
+          <w:color w:val="000000" w:themeColor="text1"/>
+          <w:lang w:val="en-ZA" w:eastAsia="ja-JP"/>
+        </w:rPr>
+      </w:pPr>
+    </w:p>
+    <w:p>
+      <w:pPr>
+        <w:rPr>
+          <w:rFonts w:ascii="Arial" w:eastAsiaTheme="minorEastAsia" w:hAnsi="Arial" w:cs="Arial"/>
+          <w:color w:val="000000" w:themeColor="text1"/>
+          <w:lang w:val="en-ZA" w:eastAsia="ja-JP"/>
+        </w:rPr>
+      </w:pPr>
+    </w:p>
+    <w:p>
+      <w:pPr>
+        <w:rPr>
+          <w:rFonts w:ascii="Arial" w:eastAsiaTheme="minorEastAsia" w:hAnsi="Arial" w:cs="Arial"/>
+          <w:color w:val="000000" w:themeColor="text1"/>
+          <w:lang w:val="en-ZA" w:eastAsia="ja-JP"/>
+        </w:rPr>
+      </w:pPr>
+    </w:p>
+    <w:p>
+      <w:pPr>
+        <w:rPr>
+          <w:rFonts w:ascii="Arial" w:eastAsiaTheme="minorEastAsia" w:hAnsi="Arial" w:cs="Arial"/>
+          <w:color w:val="000000" w:themeColor="text1"/>
+          <w:lang w:val="en-ZA" w:eastAsia="ja-JP"/>
+        </w:rPr>
+      </w:pPr>
+    </w:p>
+    <w:p>
+      <w:pPr>
+        <w:rPr>
+          <w:rFonts w:ascii="Arial" w:eastAsiaTheme="minorEastAsia" w:hAnsi="Arial" w:cs="Arial"/>
+          <w:color w:val="000000" w:themeColor="text1"/>
+          <w:lang w:val="en-ZA" w:eastAsia="ja-JP"/>
+        </w:rPr>
+      </w:pPr>
+    </w:p>
+    <w:p>
+      <w:pPr>
+        <w:rPr>
+          <w:rFonts w:ascii="Arial" w:eastAsiaTheme="minorEastAsia" w:hAnsi="Arial" w:cs="Arial"/>
+          <w:color w:val="000000" w:themeColor="text1"/>
+          <w:lang w:val="en-ZA" w:eastAsia="ja-JP"/>
+        </w:rPr>
+      </w:pPr>
+    </w:p>
+    <w:p>
+      <w:pPr>
+        <w:rPr>
+          <w:rFonts w:ascii="Arial" w:eastAsiaTheme="minorEastAsia" w:hAnsi="Arial" w:cs="Arial"/>
+          <w:b/>
+          <w:bCs/>
+          <w:color w:val="000000" w:themeColor="text1"/>
+          <w:u w:val="single"/>
+          <w:lang w:val="en-ZA" w:eastAsia="ja-JP"/>
+        </w:rPr>
+      </w:pPr>
+      <w:r>
+        <w:rPr>
+          <w:rFonts w:ascii="Arial" w:eastAsiaTheme="minorEastAsia" w:hAnsi="Arial" w:cs="Arial"/>
+          <w:b/>
+          <w:bCs/>
+          <w:color w:val="000000" w:themeColor="text1"/>
+          <w:u w:val="single"/>
+          <w:lang w:val="en-ZA" w:eastAsia="ja-JP"/>
+        </w:rPr>
+        <w:t>Calculations</w:t>
+      </w:r>
+    </w:p>
+    <w:p>
+      <w:pPr>
+        <w:rPr>
+          <w:color w:val="000000" w:themeColor="text1"/>
+          <w:lang w:val="en-GB"/>
+        </w:rPr>
+      </w:pPr>
+      <w:proofErr w:type="spellStart"/>
+      <w:r>
+        <w:rPr>
+          <w:b/>
+          <w:bCs/>
+          <w:color w:val="000000" w:themeColor="text1"/>
+          <w:lang w:val="en-GB"/>
+        </w:rPr>
+        <w:t>returnsOnInvestments</w:t>
+      </w:r>
+      <w:proofErr w:type="spellEnd"/>
+      <w:r>
+        <w:rPr>
+          <w:color w:val="000000" w:themeColor="text1"/>
+          <w:lang w:val="en-GB"/>
+        </w:rPr>
+        <w:t xml:space="preserve"> = investment x </w:t>
+      </w:r>
+      <w:proofErr w:type="spellStart"/>
+      <w:r>
+        <w:rPr>
+          <w:color w:val="000000" w:themeColor="text1"/>
+          <w:lang w:val="en-GB"/>
+        </w:rPr>
+        <w:t>interestRate</w:t>
+      </w:r>
+      <w:proofErr w:type="spellEnd"/>
+      <w:r>
+        <w:rPr>
+          <w:color w:val="000000" w:themeColor="text1"/>
+          <w:lang w:val="en-GB"/>
+        </w:rPr>
+        <w:t xml:space="preserve"> x </w:t>
+      </w:r>
+      <w:proofErr w:type="spellStart"/>
+      <w:r>
+        <w:rPr>
+          <w:color w:val="000000" w:themeColor="text1"/>
+          <w:lang w:val="en-GB"/>
+        </w:rPr>
+        <w:t>nrOfYears</w:t>
+      </w:r>
+      <w:proofErr w:type="spellEnd"/>
+    </w:p>
+    <w:p>
+      <w:pPr>
+        <w:rPr>
+          <w:color w:val="000000" w:themeColor="text1"/>
+          <w:lang w:val="en-GB"/>
+        </w:rPr>
+      </w:pPr>
+      <w:r>
+        <w:rPr>
+          <w:color w:val="000000" w:themeColor="text1"/>
+          <w:lang w:val="en-GB"/>
+        </w:rPr>
+        <w:t>or</w:t>
+      </w:r>
+    </w:p>
+    <w:p>
+      <w:pPr>
+        <w:rPr>
+          <w:color w:val="000000" w:themeColor="text1"/>
+          <w:lang w:val="en-GB"/>
+        </w:rPr>
+      </w:pPr>
+      <w:r>
+        <w:rPr>
+          <w:color w:val="000000" w:themeColor="text1"/>
+          <w:lang w:val="en-GB"/>
+        </w:rPr>
+        <w:t xml:space="preserve">                                           =</w:t>
+      </w:r>
+      <w:proofErr w:type="gramStart"/>
+      <w:r>
+        <w:rPr>
+          <w:color w:val="000000" w:themeColor="text1"/>
+          <w:lang w:val="en-GB"/>
+        </w:rPr>
+        <w:t>investment(</w:t>
+      </w:r>
+      <w:proofErr w:type="gramEnd"/>
+      <w:r>
+        <w:rPr>
+          <w:color w:val="000000" w:themeColor="text1"/>
+          <w:lang w:val="en-GB"/>
+        </w:rPr>
+        <w:t xml:space="preserve">1 + </w:t>
+      </w:r>
+      <w:proofErr w:type="spellStart"/>
+      <w:r>
+        <w:rPr>
+          <w:color w:val="000000" w:themeColor="text1"/>
+          <w:lang w:val="en-GB"/>
+        </w:rPr>
+        <w:t>interestRate</w:t>
+      </w:r>
+      <w:proofErr w:type="spellEnd"/>
+      <w:r>
+        <w:rPr>
+          <w:color w:val="000000" w:themeColor="text1"/>
+          <w:lang w:val="en-GB"/>
+        </w:rPr>
+        <w:t>)</w:t>
+      </w:r>
+    </w:p>
+    <w:p>
+      <w:pPr>
+        <w:rPr>
+          <w:color w:val="000000" w:themeColor="text1"/>
+          <w:lang w:val="en-GB"/>
+        </w:rPr>
+      </w:pPr>
+      <w:r>
+        <w:rPr>
+          <w:b/>
+          <w:bCs/>
+          <w:color w:val="000000" w:themeColor="text1"/>
+          <w:lang w:val="en-GB"/>
+        </w:rPr>
+        <w:t>revenu</w:t>
+      </w:r>
+      <w:r>
+        <w:rPr>
+          <w:color w:val="000000" w:themeColor="text1"/>
+          <w:lang w:val="en-GB"/>
+        </w:rPr>
+        <w:t xml:space="preserve">e= </w:t>
+      </w:r>
+      <w:proofErr w:type="spellStart"/>
+      <w:r>
+        <w:rPr>
+          <w:color w:val="000000" w:themeColor="text1"/>
+          <w:lang w:val="en-GB"/>
+        </w:rPr>
+        <w:t>itemSellingPrice</w:t>
+      </w:r>
+      <w:proofErr w:type="spellEnd"/>
+      <w:r>
+        <w:rPr>
+          <w:color w:val="000000" w:themeColor="text1"/>
+          <w:lang w:val="en-GB"/>
+        </w:rPr>
+        <w:t xml:space="preserve"> x </w:t>
+      </w:r>
+      <w:proofErr w:type="spellStart"/>
+      <w:r>
+        <w:rPr>
+          <w:color w:val="000000" w:themeColor="text1"/>
+          <w:lang w:val="en-GB"/>
+        </w:rPr>
+        <w:t>quantityOfItemSold</w:t>
+      </w:r>
+      <w:proofErr w:type="spellEnd"/>
+    </w:p>
+    <w:p>
+      <w:pPr>
+        <w:rPr>
+          <w:color w:val="000000" w:themeColor="text1"/>
+          <w:lang w:val="en-GB"/>
+        </w:rPr>
+      </w:pPr>
+      <w:proofErr w:type="spellStart"/>
+      <w:r>
+        <w:rPr>
+          <w:b/>
+          <w:bCs/>
+          <w:color w:val="000000" w:themeColor="text1"/>
+          <w:lang w:val="en-GB"/>
+        </w:rPr>
+        <w:t>grossprofit</w:t>
+      </w:r>
+      <w:proofErr w:type="spellEnd"/>
+      <w:r>
+        <w:rPr>
+          <w:color w:val="000000" w:themeColor="text1"/>
+          <w:lang w:val="en-GB"/>
+        </w:rPr>
+        <w:t xml:space="preserve">= revenue - </w:t>
+      </w:r>
+      <w:proofErr w:type="spellStart"/>
+      <w:r>
+        <w:rPr>
+          <w:color w:val="000000" w:themeColor="text1"/>
+          <w:lang w:val="en-GB"/>
+        </w:rPr>
+        <w:t>costOfSales</w:t>
+      </w:r>
+      <w:proofErr w:type="spellEnd"/>
+    </w:p>
+    <w:p>
+      <w:pPr>
+        <w:rPr>
+          <w:color w:val="000000" w:themeColor="text1"/>
+          <w:lang w:val="en-GB"/>
+        </w:rPr>
+      </w:pPr>
+      <w:proofErr w:type="spellStart"/>
+      <w:r>
+        <w:rPr>
+          <w:b/>
+          <w:bCs/>
+          <w:color w:val="000000" w:themeColor="text1"/>
+          <w:lang w:val="en-GB"/>
+        </w:rPr>
+        <w:t>netprofit</w:t>
+      </w:r>
+      <w:proofErr w:type="spellEnd"/>
+      <w:r>
+        <w:rPr>
+          <w:color w:val="000000" w:themeColor="text1"/>
+          <w:lang w:val="en-GB"/>
+        </w:rPr>
+        <w:t xml:space="preserve">= </w:t>
+      </w:r>
+      <w:proofErr w:type="spellStart"/>
+      <w:r>
+        <w:rPr>
+          <w:color w:val="000000" w:themeColor="text1"/>
+          <w:lang w:val="en-GB"/>
+        </w:rPr>
+        <w:t>grossprofit</w:t>
+      </w:r>
+      <w:proofErr w:type="spellEnd"/>
+      <w:r>
+        <w:rPr>
+          <w:color w:val="000000" w:themeColor="text1"/>
+          <w:lang w:val="en-GB"/>
+        </w:rPr>
+        <w:t xml:space="preserve"> -expenses</w:t>
+      </w:r>
+    </w:p>
+    <w:p>
+      <w:pPr>
+        <w:rPr>
+          <w:color w:val="000000" w:themeColor="text1"/>
+          <w:lang w:val="en-GB"/>
+        </w:rPr>
+      </w:pPr>
+      <w:r>
+        <w:rPr>
+          <w:b/>
+          <w:bCs/>
+          <w:color w:val="000000" w:themeColor="text1"/>
+          <w:lang w:val="en-GB"/>
+        </w:rPr>
+        <w:t>loss</w:t>
+      </w:r>
+      <w:r>
+        <w:rPr>
+          <w:b/>
+          <w:bCs/>
+          <w:color w:val="000000" w:themeColor="text1"/>
+          <w:lang w:val="en-GB"/>
+        </w:rPr>
+        <w:t xml:space="preserve">= </w:t>
+      </w:r>
+      <w:proofErr w:type="spellStart"/>
+      <w:r>
+        <w:rPr>
+          <w:color w:val="000000" w:themeColor="text1"/>
+          <w:lang w:val="en-GB"/>
+        </w:rPr>
+        <w:t>netprofit</w:t>
+      </w:r>
+      <w:proofErr w:type="spellEnd"/>
+      <w:r>
+        <w:rPr>
+          <w:color w:val="000000" w:themeColor="text1"/>
+          <w:lang w:val="en-GB"/>
+        </w:rPr>
+        <w:t xml:space="preserve"> + (</w:t>
+      </w:r>
+      <w:proofErr w:type="spellStart"/>
+      <w:r>
+        <w:rPr>
+          <w:color w:val="000000" w:themeColor="text1"/>
+          <w:lang w:val="en-GB"/>
+        </w:rPr>
+        <w:t>netprofit</w:t>
+      </w:r>
+      <w:proofErr w:type="spellEnd"/>
+      <w:r>
+        <w:rPr>
+          <w:color w:val="000000" w:themeColor="text1"/>
+          <w:lang w:val="en-GB"/>
+        </w:rPr>
+        <w:t xml:space="preserve"> x 2) [</w:t>
+      </w:r>
+      <w:proofErr w:type="gramStart"/>
+      <w:r>
+        <w:rPr>
+          <w:color w:val="000000" w:themeColor="text1"/>
+          <w:lang w:val="en-GB"/>
+        </w:rPr>
+        <w:t>we’ll</w:t>
+      </w:r>
+      <w:proofErr w:type="gramEnd"/>
+      <w:r>
+        <w:rPr>
+          <w:color w:val="000000" w:themeColor="text1"/>
+          <w:lang w:val="en-GB"/>
+        </w:rPr>
+        <w:t xml:space="preserve"> look at it later]</w:t>
+      </w:r>
     </w:p>
     <w:sectPr>
       <w:pgSz w:w="11906" w:h="16838"/>
@@ -2827,11 +3380,11 @@
   <w:style w:type="paragraph" w:default="1" w:styleId="Normal">
     <w:name w:val="Normal"/>
     <w:qFormat/>
+    <w:rsid w:val="00BC7087"/>
   </w:style>
   <w:style w:type="character" w:default="1" w:styleId="DefaultParagraphFont">
     <w:name w:val="Default Paragraph Font"/>
     <w:uiPriority w:val="1"/>
-    <w:semiHidden/>
     <w:unhideWhenUsed/>
   </w:style>
   <w:style w:type="table" w:default="1" w:styleId="TableNormal">

</xml_diff>